<commit_message>
Documentatie in een bestand
</commit_message>
<xml_diff>
--- a/Documentatie.docx
+++ b/Documentatie.docx
@@ -1111,23 +1111,41 @@
         <w:rPr>
           <w:b/>
           <w:bCs/>
-        </w:rPr>
-      </w:pPr>
-      <w:r>
-        <w:rPr>
-          <w:b/>
-          <w:bCs/>
+          <w:lang w:val="en-US"/>
+        </w:rPr>
+      </w:pPr>
+      <w:r>
+        <w:rPr>
+          <w:b/>
+          <w:bCs/>
+          <w:lang w:val="en-US"/>
         </w:rPr>
         <w:t xml:space="preserve">Vergelijkbare applicaties: </w:t>
       </w:r>
     </w:p>
     <w:p>
-      <w:r>
+      <w:pPr>
+        <w:rPr>
+          <w:lang w:val="en-US"/>
+        </w:rPr>
+      </w:pPr>
+      <w:r>
+        <w:rPr>
+          <w:lang w:val="en-US"/>
+        </w:rPr>
         <w:t xml:space="preserve">- Ordoro (e-commerce inventory management system) </w:t>
       </w:r>
     </w:p>
     <w:p>
-      <w:r>
+      <w:pPr>
+        <w:rPr>
+          <w:lang w:val="en-US"/>
+        </w:rPr>
+      </w:pPr>
+      <w:r>
+        <w:rPr>
+          <w:lang w:val="en-US"/>
+        </w:rPr>
         <w:t xml:space="preserve">- Upserve (Restaurant inventory management system) </w:t>
       </w:r>
     </w:p>
@@ -1387,15 +1405,7 @@
         </w:rPr>
       </w:pPr>
       <w:r>
-        <w:t xml:space="preserve">- Gebruik van unit testen en of versie beheer systemen (en dus </w:t>
-      </w:r>
-      <w:proofErr w:type="spellStart"/>
-      <w:r>
-        <w:t>github</w:t>
-      </w:r>
-      <w:proofErr w:type="spellEnd"/>
-      <w:r>
-        <w:t>)</w:t>
+        <w:t>- Gebruik van unit testen en of versie beheer systemen (en dus github)</w:t>
       </w:r>
       <w:r>
         <w:rPr>
@@ -1928,30 +1938,14 @@
           <w:u w:val="single"/>
           <w:lang w:eastAsia="nl-NL"/>
         </w:rPr>
-        <w:t xml:space="preserve">Lampen </w:t>
-      </w:r>
-      <w:proofErr w:type="spellStart"/>
+        <w:t>Lampen s</w:t>
+      </w:r>
       <w:r>
         <w:rPr>
           <w:u w:val="single"/>
           <w:lang w:eastAsia="nl-NL"/>
         </w:rPr>
-        <w:t>s</w:t>
-      </w:r>
-      <w:r>
-        <w:rPr>
-          <w:u w:val="single"/>
-          <w:lang w:eastAsia="nl-NL"/>
-        </w:rPr>
-        <w:t>ort</w:t>
-      </w:r>
-      <w:proofErr w:type="spellEnd"/>
-      <w:r>
-        <w:rPr>
-          <w:u w:val="single"/>
-          <w:lang w:eastAsia="nl-NL"/>
-        </w:rPr>
-        <w:t xml:space="preserve"> functie</w:t>
+        <w:t>ort functie</w:t>
       </w:r>
       <w:r>
         <w:rPr>
@@ -2148,7 +2142,7 @@
           <w:sz w:val="24"/>
           <w:szCs w:val="24"/>
           <w:u w:val="single"/>
-          <w:lang w:val="en-US" w:eastAsia="nl-NL"/>
+          <w:lang w:eastAsia="nl-NL"/>
         </w:rPr>
       </w:pPr>
       <w:r>
@@ -2156,7 +2150,7 @@
           <w:sz w:val="24"/>
           <w:szCs w:val="24"/>
           <w:u w:val="single"/>
-          <w:lang w:val="en-US" w:eastAsia="nl-NL"/>
+          <w:lang w:eastAsia="nl-NL"/>
         </w:rPr>
         <w:br/>
       </w:r>
@@ -2165,7 +2159,7 @@
           <w:sz w:val="24"/>
           <w:szCs w:val="24"/>
           <w:u w:val="single"/>
-          <w:lang w:val="en-US" w:eastAsia="nl-NL"/>
+          <w:lang w:eastAsia="nl-NL"/>
         </w:rPr>
         <w:t>L</w:t>
       </w:r>
@@ -2174,29 +2168,9 @@
           <w:sz w:val="24"/>
           <w:szCs w:val="24"/>
           <w:u w:val="single"/>
-          <w:lang w:val="en-US" w:eastAsia="nl-NL"/>
-        </w:rPr>
-        <w:t xml:space="preserve">amp </w:t>
-      </w:r>
-      <w:proofErr w:type="spellStart"/>
-      <w:r>
-        <w:rPr>
-          <w:sz w:val="24"/>
-          <w:szCs w:val="24"/>
-          <w:u w:val="single"/>
-          <w:lang w:val="en-US" w:eastAsia="nl-NL"/>
-        </w:rPr>
-        <w:t>toevoegen</w:t>
-      </w:r>
-      <w:proofErr w:type="spellEnd"/>
-      <w:r>
-        <w:rPr>
-          <w:sz w:val="24"/>
-          <w:szCs w:val="24"/>
-          <w:u w:val="single"/>
-          <w:lang w:val="en-US" w:eastAsia="nl-NL"/>
-        </w:rPr>
-        <w:t xml:space="preserve"> (FR-01)</w:t>
+          <w:lang w:eastAsia="nl-NL"/>
+        </w:rPr>
+        <w:t>amp toevoegen (FR-01)</w:t>
       </w:r>
     </w:p>
     <w:p>
@@ -2367,7 +2341,15 @@
           <w:szCs w:val="24"/>
           <w:lang w:eastAsia="nl-NL"/>
         </w:rPr>
-        <w:t>De actor klikt op create in de inventaris pagina</w:t>
+        <w:t>De actor</w:t>
+      </w:r>
+      <w:r>
+        <w:rPr>
+          <w:sz w:val="24"/>
+          <w:szCs w:val="24"/>
+          <w:lang w:eastAsia="nl-NL"/>
+        </w:rPr>
+        <w:t xml:space="preserve"> gaat naar de create functie van de applicatie</w:t>
       </w:r>
       <w:r>
         <w:rPr>
@@ -2392,7 +2374,32 @@
           <w:szCs w:val="24"/>
           <w:lang w:eastAsia="nl-NL"/>
         </w:rPr>
-        <w:t>2.</w:t>
+        <w:t>2. de software geeft invul opties weer voor een lamp aan te maken.</w:t>
+      </w:r>
+    </w:p>
+    <w:p>
+      <w:pPr>
+        <w:rPr>
+          <w:sz w:val="24"/>
+          <w:szCs w:val="24"/>
+          <w:lang w:eastAsia="nl-NL"/>
+        </w:rPr>
+      </w:pPr>
+      <w:r>
+        <w:rPr>
+          <w:sz w:val="24"/>
+          <w:szCs w:val="24"/>
+          <w:lang w:eastAsia="nl-NL"/>
+        </w:rPr>
+        <w:t>3</w:t>
+      </w:r>
+      <w:r>
+        <w:rPr>
+          <w:sz w:val="24"/>
+          <w:szCs w:val="24"/>
+          <w:lang w:eastAsia="nl-NL"/>
+        </w:rPr>
+        <w:t>.</w:t>
       </w:r>
       <w:r>
         <w:rPr>
@@ -2408,7 +2415,7 @@
           <w:szCs w:val="24"/>
           <w:lang w:eastAsia="nl-NL"/>
         </w:rPr>
-        <w:t>De actor vult de benodigde informatie in op de creatie pagina</w:t>
+        <w:t>De actor vult de benodigde informatie in</w:t>
       </w:r>
       <w:r>
         <w:rPr>
@@ -2418,47 +2425,104 @@
         </w:rPr>
         <w:t>.</w:t>
       </w:r>
-    </w:p>
-    <w:p>
-      <w:pPr>
-        <w:rPr>
-          <w:sz w:val="24"/>
-          <w:szCs w:val="24"/>
-          <w:lang w:eastAsia="nl-NL"/>
-        </w:rPr>
-      </w:pPr>
-      <w:r>
-        <w:rPr>
-          <w:sz w:val="24"/>
-          <w:szCs w:val="24"/>
-          <w:lang w:eastAsia="nl-NL"/>
-        </w:rPr>
-        <w:t>3.</w:t>
-      </w:r>
-      <w:r>
-        <w:rPr>
-          <w:sz w:val="24"/>
-          <w:szCs w:val="24"/>
-          <w:lang w:eastAsia="nl-NL"/>
-        </w:rPr>
-        <w:t xml:space="preserve"> De actor klikt op de bevestig/create knop en stuurt de data naar de database.</w:t>
-      </w:r>
-    </w:p>
-    <w:p>
-      <w:pPr>
-        <w:rPr>
-          <w:sz w:val="24"/>
-          <w:szCs w:val="24"/>
-          <w:lang w:eastAsia="nl-NL"/>
-        </w:rPr>
-      </w:pPr>
-      <w:r>
-        <w:rPr>
-          <w:sz w:val="24"/>
-          <w:szCs w:val="24"/>
-          <w:lang w:eastAsia="nl-NL"/>
-        </w:rPr>
-        <w:t>4. De actor word terug gestuurd naar de inventaris pagina waar hij de toegevoegde lamp kan zien.</w:t>
+      <w:r>
+        <w:rPr>
+          <w:sz w:val="24"/>
+          <w:szCs w:val="24"/>
+          <w:lang w:eastAsia="nl-NL"/>
+        </w:rPr>
+        <w:t>.</w:t>
+      </w:r>
+    </w:p>
+    <w:p>
+      <w:pPr>
+        <w:rPr>
+          <w:sz w:val="24"/>
+          <w:szCs w:val="24"/>
+          <w:lang w:eastAsia="nl-NL"/>
+        </w:rPr>
+      </w:pPr>
+      <w:r>
+        <w:rPr>
+          <w:sz w:val="24"/>
+          <w:szCs w:val="24"/>
+          <w:lang w:eastAsia="nl-NL"/>
+        </w:rPr>
+        <w:t>4. De software checkt of de ingevulde informatie correct is.</w:t>
+      </w:r>
+    </w:p>
+    <w:p>
+      <w:pPr>
+        <w:rPr>
+          <w:sz w:val="24"/>
+          <w:szCs w:val="24"/>
+          <w:lang w:eastAsia="nl-NL"/>
+        </w:rPr>
+      </w:pPr>
+      <w:r>
+        <w:rPr>
+          <w:sz w:val="24"/>
+          <w:szCs w:val="24"/>
+          <w:lang w:eastAsia="nl-NL"/>
+        </w:rPr>
+        <w:t>5</w:t>
+      </w:r>
+      <w:r>
+        <w:rPr>
+          <w:sz w:val="24"/>
+          <w:szCs w:val="24"/>
+          <w:lang w:eastAsia="nl-NL"/>
+        </w:rPr>
+        <w:t>.</w:t>
+      </w:r>
+      <w:r>
+        <w:rPr>
+          <w:sz w:val="24"/>
+          <w:szCs w:val="24"/>
+          <w:lang w:eastAsia="nl-NL"/>
+        </w:rPr>
+        <w:t xml:space="preserve"> De actor </w:t>
+      </w:r>
+      <w:r>
+        <w:rPr>
+          <w:sz w:val="24"/>
+          <w:szCs w:val="24"/>
+          <w:lang w:eastAsia="nl-NL"/>
+        </w:rPr>
+        <w:t>bevestigd</w:t>
+      </w:r>
+      <w:r>
+        <w:rPr>
+          <w:sz w:val="24"/>
+          <w:szCs w:val="24"/>
+          <w:lang w:eastAsia="nl-NL"/>
+        </w:rPr>
+        <w:t xml:space="preserve"> de informatie</w:t>
+      </w:r>
+      <w:r>
+        <w:rPr>
+          <w:sz w:val="24"/>
+          <w:szCs w:val="24"/>
+          <w:lang w:eastAsia="nl-NL"/>
+        </w:rPr>
+        <w:t>.</w:t>
+      </w:r>
+    </w:p>
+    <w:p>
+      <w:pPr>
+        <w:rPr>
+          <w:sz w:val="24"/>
+          <w:szCs w:val="24"/>
+          <w:lang w:eastAsia="nl-NL"/>
+        </w:rPr>
+      </w:pPr>
+      <w:r>
+        <w:rPr>
+          <w:sz w:val="24"/>
+          <w:szCs w:val="24"/>
+          <w:lang w:eastAsia="nl-NL"/>
+        </w:rPr>
+        <w:t>6. De software slaat de informatie op en brengt de actor naar de inventaris interface.</w:t>
       </w:r>
     </w:p>
     <w:p>
@@ -2511,48 +2575,56 @@
           <w:szCs w:val="24"/>
           <w:lang w:eastAsia="nl-NL"/>
         </w:rPr>
-        <w:t xml:space="preserve">heeft niet alle benodigde info ingevuld en krijgt hierdoor </w:t>
-      </w:r>
-      <w:r>
-        <w:rPr>
-          <w:sz w:val="24"/>
-          <w:szCs w:val="24"/>
-          <w:lang w:eastAsia="nl-NL"/>
-        </w:rPr>
-        <w:t>rode correctie tekst boven de velden die missen</w:t>
-      </w:r>
-      <w:r>
-        <w:rPr>
-          <w:sz w:val="24"/>
-          <w:szCs w:val="24"/>
-          <w:lang w:eastAsia="nl-NL"/>
-        </w:rPr>
-        <w:t>.</w:t>
-      </w:r>
-    </w:p>
-    <w:p>
-      <w:pPr>
-        <w:rPr>
-          <w:sz w:val="24"/>
-          <w:szCs w:val="24"/>
-          <w:lang w:eastAsia="nl-NL"/>
-        </w:rPr>
-      </w:pPr>
-      <w:r>
-        <w:rPr>
-          <w:sz w:val="24"/>
-          <w:szCs w:val="24"/>
-          <w:lang w:eastAsia="nl-NL"/>
-        </w:rPr>
-        <w:t>2. De actor voert de verkeerde data in het verkeerde veld</w:t>
-      </w:r>
-      <w:r>
-        <w:rPr>
-          <w:sz w:val="24"/>
-          <w:szCs w:val="24"/>
-          <w:lang w:eastAsia="nl-NL"/>
-        </w:rPr>
-        <w:t xml:space="preserve"> (letters in een cijfer veld zoals Watt) en krijgt hierdoor rode correctietekst boven de verkeerd ingevulde velden te zien</w:t>
+        <w:t>heeft niet alle benodigde info ingevuld en krijgt</w:t>
+      </w:r>
+      <w:r>
+        <w:rPr>
+          <w:sz w:val="24"/>
+          <w:szCs w:val="24"/>
+          <w:lang w:eastAsia="nl-NL"/>
+        </w:rPr>
+        <w:t xml:space="preserve"> een error (Scenario stap 3).</w:t>
+      </w:r>
+    </w:p>
+    <w:p>
+      <w:pPr>
+        <w:rPr>
+          <w:sz w:val="24"/>
+          <w:szCs w:val="24"/>
+          <w:lang w:eastAsia="nl-NL"/>
+        </w:rPr>
+      </w:pPr>
+      <w:r>
+        <w:rPr>
+          <w:sz w:val="24"/>
+          <w:szCs w:val="24"/>
+          <w:lang w:eastAsia="nl-NL"/>
+        </w:rPr>
+        <w:t>2. De actor voert de verkeerde data</w:t>
+      </w:r>
+      <w:r>
+        <w:rPr>
+          <w:sz w:val="24"/>
+          <w:szCs w:val="24"/>
+          <w:lang w:eastAsia="nl-NL"/>
+        </w:rPr>
+        <w:t xml:space="preserve">soort in </w:t>
+      </w:r>
+      <w:r>
+        <w:rPr>
+          <w:sz w:val="24"/>
+          <w:szCs w:val="24"/>
+          <w:lang w:eastAsia="nl-NL"/>
+        </w:rPr>
+        <w:t xml:space="preserve">en krijgt hierdoor </w:t>
+      </w:r>
+      <w:r>
+        <w:rPr>
+          <w:sz w:val="24"/>
+          <w:szCs w:val="24"/>
+          <w:lang w:eastAsia="nl-NL"/>
+        </w:rPr>
+        <w:t>een error (Scenario stap 3)</w:t>
       </w:r>
       <w:r>
         <w:rPr>
@@ -2808,7 +2880,15 @@
           <w:szCs w:val="24"/>
           <w:lang w:eastAsia="nl-NL"/>
         </w:rPr>
-        <w:t>weg moet en klikt op de delete knop achter de lamp</w:t>
+        <w:t xml:space="preserve">weg moet </w:t>
+      </w:r>
+      <w:r>
+        <w:rPr>
+          <w:sz w:val="24"/>
+          <w:szCs w:val="24"/>
+          <w:lang w:eastAsia="nl-NL"/>
+        </w:rPr>
+        <w:t>en activeert de verwijder functie</w:t>
       </w:r>
       <w:r>
         <w:rPr>
@@ -2833,21 +2913,112 @@
           <w:szCs w:val="24"/>
           <w:lang w:eastAsia="nl-NL"/>
         </w:rPr>
-        <w:t>2.</w:t>
-      </w:r>
-      <w:r>
-        <w:rPr>
-          <w:sz w:val="24"/>
-          <w:szCs w:val="24"/>
-          <w:lang w:eastAsia="nl-NL"/>
-        </w:rPr>
-        <w:t xml:space="preserve"> De </w:t>
-      </w:r>
-      <w:r>
-        <w:rPr>
-          <w:sz w:val="24"/>
-          <w:szCs w:val="24"/>
-          <w:lang w:eastAsia="nl-NL"/>
+        <w:t>2. De software stuurt de actor naar de verwijder interface.</w:t>
+      </w:r>
+    </w:p>
+    <w:p>
+      <w:pPr>
+        <w:rPr>
+          <w:sz w:val="24"/>
+          <w:szCs w:val="24"/>
+          <w:lang w:eastAsia="nl-NL"/>
+        </w:rPr>
+      </w:pPr>
+      <w:r>
+        <w:rPr>
+          <w:sz w:val="24"/>
+          <w:szCs w:val="24"/>
+          <w:lang w:eastAsia="nl-NL"/>
+        </w:rPr>
+        <w:t>3</w:t>
+      </w:r>
+      <w:r>
+        <w:rPr>
+          <w:sz w:val="24"/>
+          <w:szCs w:val="24"/>
+          <w:lang w:eastAsia="nl-NL"/>
+        </w:rPr>
+        <w:t>.</w:t>
+      </w:r>
+      <w:r>
+        <w:rPr>
+          <w:sz w:val="24"/>
+          <w:szCs w:val="24"/>
+          <w:lang w:eastAsia="nl-NL"/>
+        </w:rPr>
+        <w:t xml:space="preserve"> </w:t>
+      </w:r>
+      <w:r>
+        <w:rPr>
+          <w:sz w:val="24"/>
+          <w:szCs w:val="24"/>
+          <w:lang w:eastAsia="nl-NL"/>
+        </w:rPr>
+        <w:t>De actor bevestigd dat hij/zij de informatie wilt verwijderen</w:t>
+      </w:r>
+      <w:r>
+        <w:rPr>
+          <w:sz w:val="24"/>
+          <w:szCs w:val="24"/>
+          <w:lang w:eastAsia="nl-NL"/>
+        </w:rPr>
+        <w:t>.</w:t>
+      </w:r>
+    </w:p>
+    <w:p>
+      <w:pPr>
+        <w:rPr>
+          <w:sz w:val="24"/>
+          <w:szCs w:val="24"/>
+          <w:lang w:eastAsia="nl-NL"/>
+        </w:rPr>
+      </w:pPr>
+      <w:r>
+        <w:rPr>
+          <w:sz w:val="24"/>
+          <w:szCs w:val="24"/>
+          <w:lang w:eastAsia="nl-NL"/>
+        </w:rPr>
+        <w:t>4. De software verwijderd de data en stuurt de actor terug naar de inventaris interface.</w:t>
+      </w:r>
+    </w:p>
+    <w:p>
+      <w:pPr>
+        <w:rPr>
+          <w:sz w:val="24"/>
+          <w:szCs w:val="24"/>
+          <w:lang w:eastAsia="nl-NL"/>
+        </w:rPr>
+      </w:pPr>
+      <w:r>
+        <w:rPr>
+          <w:b/>
+          <w:bCs/>
+          <w:sz w:val="24"/>
+          <w:szCs w:val="24"/>
+          <w:lang w:eastAsia="nl-NL"/>
+        </w:rPr>
+        <w:t>Uitzonderingen</w:t>
+      </w:r>
+    </w:p>
+    <w:p>
+      <w:pPr>
+        <w:rPr>
+          <w:sz w:val="24"/>
+          <w:szCs w:val="24"/>
+        </w:rPr>
+      </w:pPr>
+      <w:r>
+        <w:rPr>
+          <w:sz w:val="24"/>
+          <w:szCs w:val="24"/>
+        </w:rPr>
+        <w:t xml:space="preserve">1. De </w:t>
+      </w:r>
+      <w:r>
+        <w:rPr>
+          <w:sz w:val="24"/>
+          <w:szCs w:val="24"/>
         </w:rPr>
         <w:t>actor</w:t>
       </w:r>
@@ -2855,148 +3026,8 @@
         <w:rPr>
           <w:sz w:val="24"/>
           <w:szCs w:val="24"/>
-          <w:lang w:eastAsia="nl-NL"/>
-        </w:rPr>
-        <w:t xml:space="preserve"> word naar de delete</w:t>
-      </w:r>
-      <w:r>
-        <w:rPr>
-          <w:sz w:val="24"/>
-          <w:szCs w:val="24"/>
-          <w:lang w:eastAsia="nl-NL"/>
-        </w:rPr>
-        <w:t xml:space="preserve"> confirm pagina gestuurd waar gevraagd word of hij dit zeker wilde doen.</w:t>
-      </w:r>
-    </w:p>
-    <w:p>
-      <w:pPr>
-        <w:rPr>
-          <w:sz w:val="24"/>
-          <w:szCs w:val="24"/>
-          <w:lang w:eastAsia="nl-NL"/>
-        </w:rPr>
-      </w:pPr>
-      <w:r>
-        <w:rPr>
-          <w:sz w:val="24"/>
-          <w:szCs w:val="24"/>
-          <w:lang w:eastAsia="nl-NL"/>
-        </w:rPr>
-        <w:t>3.</w:t>
-      </w:r>
-      <w:r>
-        <w:rPr>
-          <w:sz w:val="24"/>
-          <w:szCs w:val="24"/>
-          <w:lang w:eastAsia="nl-NL"/>
-        </w:rPr>
-        <w:t xml:space="preserve"> De </w:t>
-      </w:r>
-      <w:r>
-        <w:rPr>
-          <w:sz w:val="24"/>
-          <w:szCs w:val="24"/>
-          <w:lang w:eastAsia="nl-NL"/>
-        </w:rPr>
-        <w:t>actor</w:t>
-      </w:r>
-      <w:r>
-        <w:rPr>
-          <w:sz w:val="24"/>
-          <w:szCs w:val="24"/>
-          <w:lang w:eastAsia="nl-NL"/>
-        </w:rPr>
-        <w:t xml:space="preserve"> klikt op bevestigen/delete en </w:t>
-      </w:r>
-      <w:r>
-        <w:rPr>
-          <w:sz w:val="24"/>
-          <w:szCs w:val="24"/>
-          <w:lang w:eastAsia="nl-NL"/>
-        </w:rPr>
-        <w:t>de lamp word verwijderd uit de database</w:t>
-      </w:r>
-      <w:r>
-        <w:rPr>
-          <w:sz w:val="24"/>
-          <w:szCs w:val="24"/>
-          <w:lang w:eastAsia="nl-NL"/>
-        </w:rPr>
-        <w:t>.</w:t>
-      </w:r>
-    </w:p>
-    <w:p>
-      <w:r>
-        <w:rPr>
-          <w:sz w:val="24"/>
-          <w:szCs w:val="24"/>
-          <w:lang w:eastAsia="nl-NL"/>
-        </w:rPr>
-        <w:t xml:space="preserve">4. De </w:t>
-      </w:r>
-      <w:r>
-        <w:rPr>
-          <w:sz w:val="24"/>
-          <w:szCs w:val="24"/>
-          <w:lang w:eastAsia="nl-NL"/>
-        </w:rPr>
-        <w:t>actor</w:t>
-      </w:r>
-      <w:r>
-        <w:rPr>
-          <w:sz w:val="24"/>
-          <w:szCs w:val="24"/>
-          <w:lang w:eastAsia="nl-NL"/>
-        </w:rPr>
-        <w:t xml:space="preserve"> word terug gestuurd naar de inventaris pagina waar de lamp die hij had verwijderd niet meer in de inventaris tabel staat.</w:t>
-      </w:r>
-    </w:p>
-    <w:p>
-      <w:pPr>
-        <w:rPr>
-          <w:sz w:val="24"/>
-          <w:szCs w:val="24"/>
-          <w:lang w:eastAsia="nl-NL"/>
-        </w:rPr>
-      </w:pPr>
-      <w:r>
-        <w:rPr>
-          <w:b/>
-          <w:bCs/>
-          <w:sz w:val="24"/>
-          <w:szCs w:val="24"/>
-          <w:lang w:eastAsia="nl-NL"/>
-        </w:rPr>
-        <w:t>Uitzonderingen</w:t>
-      </w:r>
-    </w:p>
-    <w:p>
-      <w:pPr>
-        <w:rPr>
-          <w:sz w:val="24"/>
-          <w:szCs w:val="24"/>
-        </w:rPr>
-      </w:pPr>
-      <w:r>
-        <w:rPr>
-          <w:sz w:val="24"/>
-          <w:szCs w:val="24"/>
-        </w:rPr>
-        <w:t xml:space="preserve">1. De </w:t>
-      </w:r>
-      <w:r>
-        <w:rPr>
-          <w:sz w:val="24"/>
-          <w:szCs w:val="24"/>
-        </w:rPr>
-        <w:t>actor</w:t>
-      </w:r>
-      <w:r>
-        <w:rPr>
-          <w:sz w:val="24"/>
-          <w:szCs w:val="24"/>
-        </w:rPr>
-        <w:t xml:space="preserve"> klikt op terug naar lijst waardoor hij terug word gestuurd naar de inventaris en de lamp niet word verwijderd</w:t>
+        </w:rPr>
+        <w:t xml:space="preserve"> bevestigd zijn/haar keuze niet en word terug gestuurd naar de inventaris interface (Scenario stap 1)</w:t>
       </w:r>
       <w:r>
         <w:rPr>
@@ -3204,40 +3235,32 @@
           <w:szCs w:val="24"/>
           <w:lang w:eastAsia="nl-NL"/>
         </w:rPr>
-        <w:t>typt de naam in van de lamp die hij wilt zoeken in het zoekbalkje boven de inventaris tabel.</w:t>
-      </w:r>
-    </w:p>
-    <w:p>
-      <w:pPr>
-        <w:rPr>
-          <w:sz w:val="24"/>
-          <w:szCs w:val="24"/>
-          <w:lang w:eastAsia="nl-NL"/>
-        </w:rPr>
-      </w:pPr>
-      <w:r>
-        <w:rPr>
-          <w:sz w:val="24"/>
-          <w:szCs w:val="24"/>
-          <w:lang w:eastAsia="nl-NL"/>
-        </w:rPr>
-        <w:t>2.</w:t>
-      </w:r>
-      <w:r>
-        <w:rPr>
-          <w:sz w:val="24"/>
-          <w:szCs w:val="24"/>
-          <w:lang w:eastAsia="nl-NL"/>
-        </w:rPr>
-        <w:t xml:space="preserve"> De actor klikt op de filter knop na hij </w:t>
-      </w:r>
-      <w:r>
-        <w:rPr>
-          <w:sz w:val="24"/>
-          <w:szCs w:val="24"/>
-          <w:lang w:eastAsia="nl-NL"/>
-        </w:rPr>
-        <w:t>de naam heeft ingevoerd.</w:t>
+        <w:t>voert de naam in van de lamp die hij/zij wilt zien en bevestigd dit</w:t>
+      </w:r>
+      <w:r>
+        <w:rPr>
+          <w:sz w:val="24"/>
+          <w:szCs w:val="24"/>
+          <w:lang w:eastAsia="nl-NL"/>
+        </w:rPr>
+        <w:t>.</w:t>
+      </w:r>
+    </w:p>
+    <w:p>
+      <w:pPr>
+        <w:rPr>
+          <w:sz w:val="24"/>
+          <w:szCs w:val="24"/>
+          <w:lang w:eastAsia="nl-NL"/>
+        </w:rPr>
+      </w:pPr>
+      <w:r>
+        <w:rPr>
+          <w:sz w:val="24"/>
+          <w:szCs w:val="24"/>
+          <w:lang w:eastAsia="nl-NL"/>
+        </w:rPr>
+        <w:t>2. De software weergeeft de lamp die overeen komt met de naam.</w:t>
       </w:r>
     </w:p>
     <w:p>
@@ -3611,15 +3634,7 @@
         <w:t xml:space="preserve">1. </w:t>
       </w:r>
       <w:r>
-        <w:t xml:space="preserve">De actor voert een datatype in </w:t>
-      </w:r>
-      <w:proofErr w:type="spellStart"/>
-      <w:r>
-        <w:t>in</w:t>
-      </w:r>
-      <w:proofErr w:type="spellEnd"/>
-      <w:r>
-        <w:t xml:space="preserve"> aantal die niet overkomt met de database waardoor hij een error message krijgt boven </w:t>
+        <w:t xml:space="preserve">De actor voert een datatype in in aantal die niet overkomt met de database waardoor hij een error message krijgt boven </w:t>
       </w:r>
       <w:r>
         <w:t>de velden die fout zijn ingevuld</w:t>
@@ -4156,21 +4171,7 @@
         <w:rPr>
           <w:lang w:val="en-US" w:eastAsia="nl-NL"/>
         </w:rPr>
-        <w:t xml:space="preserve">Lamp </w:t>
-      </w:r>
-      <w:proofErr w:type="spellStart"/>
-      <w:r>
-        <w:rPr>
-          <w:lang w:val="en-US" w:eastAsia="nl-NL"/>
-        </w:rPr>
-        <w:t>toevoegen</w:t>
-      </w:r>
-      <w:proofErr w:type="spellEnd"/>
-      <w:r>
-        <w:rPr>
-          <w:lang w:val="en-US" w:eastAsia="nl-NL"/>
-        </w:rPr>
-        <w:t xml:space="preserve"> (FR-01)</w:t>
+        <w:t>Lamp toevoegen (FR-01)</w:t>
       </w:r>
     </w:p>
     <w:p>
@@ -4188,21 +4189,7 @@
         <w:rPr>
           <w:lang w:val="en-US" w:eastAsia="nl-NL"/>
         </w:rPr>
-        <w:t xml:space="preserve">Lamp </w:t>
-      </w:r>
-      <w:proofErr w:type="spellStart"/>
-      <w:r>
-        <w:rPr>
-          <w:lang w:val="en-US" w:eastAsia="nl-NL"/>
-        </w:rPr>
-        <w:t>Verwijderen</w:t>
-      </w:r>
-      <w:proofErr w:type="spellEnd"/>
-      <w:r>
-        <w:rPr>
-          <w:lang w:val="en-US" w:eastAsia="nl-NL"/>
-        </w:rPr>
-        <w:t xml:space="preserve"> (FR-02)</w:t>
+        <w:t>Lamp Verwijderen (FR-02)</w:t>
       </w:r>
     </w:p>
     <w:p>
@@ -4216,33 +4203,11 @@
           <w:lang w:val="en-US" w:eastAsia="nl-NL"/>
         </w:rPr>
       </w:pPr>
-      <w:proofErr w:type="spellStart"/>
       <w:r>
         <w:rPr>
           <w:lang w:val="en-US" w:eastAsia="nl-NL"/>
         </w:rPr>
-        <w:t>Verkopen</w:t>
-      </w:r>
-      <w:proofErr w:type="spellEnd"/>
-      <w:r>
-        <w:rPr>
-          <w:lang w:val="en-US" w:eastAsia="nl-NL"/>
-        </w:rPr>
-        <w:t xml:space="preserve"> </w:t>
-      </w:r>
-      <w:proofErr w:type="spellStart"/>
-      <w:r>
-        <w:rPr>
-          <w:lang w:val="en-US" w:eastAsia="nl-NL"/>
-        </w:rPr>
-        <w:t>toevoegen</w:t>
-      </w:r>
-      <w:proofErr w:type="spellEnd"/>
-      <w:r>
-        <w:rPr>
-          <w:lang w:val="en-US" w:eastAsia="nl-NL"/>
-        </w:rPr>
-        <w:t xml:space="preserve"> (FR-04)</w:t>
+        <w:t>Verkopen toevoegen (FR-04)</w:t>
       </w:r>
     </w:p>
     <w:p>
@@ -4256,39 +4221,23 @@
           <w:lang w:val="en-US" w:eastAsia="nl-NL"/>
         </w:rPr>
       </w:pPr>
-      <w:proofErr w:type="spellStart"/>
       <w:r>
         <w:rPr>
           <w:lang w:val="en-US" w:eastAsia="nl-NL"/>
         </w:rPr>
-        <w:t>Verkopen</w:t>
-      </w:r>
-      <w:proofErr w:type="spellEnd"/>
+        <w:t xml:space="preserve">Verkopen </w:t>
+      </w:r>
       <w:r>
         <w:rPr>
           <w:lang w:val="en-US" w:eastAsia="nl-NL"/>
         </w:rPr>
-        <w:t xml:space="preserve"> </w:t>
-      </w:r>
-      <w:proofErr w:type="spellStart"/>
+        <w:t>v</w:t>
+      </w:r>
       <w:r>
         <w:rPr>
           <w:lang w:val="en-US" w:eastAsia="nl-NL"/>
         </w:rPr>
-        <w:t>v</w:t>
-      </w:r>
-      <w:r>
-        <w:rPr>
-          <w:lang w:val="en-US" w:eastAsia="nl-NL"/>
-        </w:rPr>
-        <w:t>erwijderen</w:t>
-      </w:r>
-      <w:proofErr w:type="spellEnd"/>
-      <w:r>
-        <w:rPr>
-          <w:lang w:val="en-US" w:eastAsia="nl-NL"/>
-        </w:rPr>
-        <w:t xml:space="preserve"> (FR-05)</w:t>
+        <w:t>erwijderen (FR-05)</w:t>
       </w:r>
     </w:p>
     <w:p>
@@ -4324,35 +4273,7 @@
         <w:rPr>
           <w:lang w:val="en-US" w:eastAsia="nl-NL"/>
         </w:rPr>
-        <w:t xml:space="preserve">Data </w:t>
-      </w:r>
-      <w:proofErr w:type="spellStart"/>
-      <w:r>
-        <w:rPr>
-          <w:lang w:val="en-US" w:eastAsia="nl-NL"/>
-        </w:rPr>
-        <w:t>overzichtelijk</w:t>
-      </w:r>
-      <w:proofErr w:type="spellEnd"/>
-      <w:r>
-        <w:rPr>
-          <w:lang w:val="en-US" w:eastAsia="nl-NL"/>
-        </w:rPr>
-        <w:t xml:space="preserve"> </w:t>
-      </w:r>
-      <w:proofErr w:type="spellStart"/>
-      <w:r>
-        <w:rPr>
-          <w:lang w:val="en-US" w:eastAsia="nl-NL"/>
-        </w:rPr>
-        <w:t>weergeven</w:t>
-      </w:r>
-      <w:proofErr w:type="spellEnd"/>
-      <w:r>
-        <w:rPr>
-          <w:lang w:val="en-US" w:eastAsia="nl-NL"/>
-        </w:rPr>
-        <w:t xml:space="preserve"> (FR-10)</w:t>
+        <w:t>Data overzichtelijk weergeven (FR-10)</w:t>
       </w:r>
     </w:p>
     <w:p>
@@ -4388,47 +4309,11 @@
           <w:lang w:val="en-US" w:eastAsia="nl-NL"/>
         </w:rPr>
       </w:pPr>
-      <w:proofErr w:type="spellStart"/>
       <w:r>
         <w:rPr>
           <w:lang w:val="en-US" w:eastAsia="nl-NL"/>
         </w:rPr>
-        <w:t>Inventaris</w:t>
-      </w:r>
-      <w:proofErr w:type="spellEnd"/>
-      <w:r>
-        <w:rPr>
-          <w:lang w:val="en-US" w:eastAsia="nl-NL"/>
-        </w:rPr>
-        <w:t xml:space="preserve"> </w:t>
-      </w:r>
-      <w:proofErr w:type="spellStart"/>
-      <w:r>
-        <w:rPr>
-          <w:lang w:val="en-US" w:eastAsia="nl-NL"/>
-        </w:rPr>
-        <w:t>automatisch</w:t>
-      </w:r>
-      <w:proofErr w:type="spellEnd"/>
-      <w:r>
-        <w:rPr>
-          <w:lang w:val="en-US" w:eastAsia="nl-NL"/>
-        </w:rPr>
-        <w:t xml:space="preserve"> </w:t>
-      </w:r>
-      <w:proofErr w:type="spellStart"/>
-      <w:r>
-        <w:rPr>
-          <w:lang w:val="en-US" w:eastAsia="nl-NL"/>
-        </w:rPr>
-        <w:t>updaten</w:t>
-      </w:r>
-      <w:proofErr w:type="spellEnd"/>
-      <w:r>
-        <w:rPr>
-          <w:lang w:val="en-US" w:eastAsia="nl-NL"/>
-        </w:rPr>
-        <w:t xml:space="preserve"> (FR-06)</w:t>
+        <w:t>Inventaris automatisch updaten (FR-06)</w:t>
       </w:r>
     </w:p>
     <w:p>
@@ -4446,21 +4331,7 @@
         <w:rPr>
           <w:lang w:val="en-US" w:eastAsia="nl-NL"/>
         </w:rPr>
-        <w:t xml:space="preserve">Lampen details </w:t>
-      </w:r>
-      <w:proofErr w:type="spellStart"/>
-      <w:r>
-        <w:rPr>
-          <w:lang w:val="en-US" w:eastAsia="nl-NL"/>
-        </w:rPr>
-        <w:t>weergeven</w:t>
-      </w:r>
-      <w:proofErr w:type="spellEnd"/>
-      <w:r>
-        <w:rPr>
-          <w:lang w:val="en-US" w:eastAsia="nl-NL"/>
-        </w:rPr>
-        <w:t xml:space="preserve"> (FR-07)</w:t>
+        <w:t>Lampen details weergeven (FR-07)</w:t>
       </w:r>
     </w:p>
     <w:p>
@@ -4500,35 +4371,7 @@
         <w:rPr>
           <w:lang w:val="en-US" w:eastAsia="nl-NL"/>
         </w:rPr>
-        <w:t xml:space="preserve">Lampen </w:t>
-      </w:r>
-      <w:proofErr w:type="spellStart"/>
-      <w:r>
-        <w:rPr>
-          <w:lang w:val="en-US" w:eastAsia="nl-NL"/>
-        </w:rPr>
-        <w:t>zoek</w:t>
-      </w:r>
-      <w:proofErr w:type="spellEnd"/>
-      <w:r>
-        <w:rPr>
-          <w:lang w:val="en-US" w:eastAsia="nl-NL"/>
-        </w:rPr>
-        <w:t xml:space="preserve"> </w:t>
-      </w:r>
-      <w:proofErr w:type="spellStart"/>
-      <w:r>
-        <w:rPr>
-          <w:lang w:val="en-US" w:eastAsia="nl-NL"/>
-        </w:rPr>
-        <w:t>functie</w:t>
-      </w:r>
-      <w:proofErr w:type="spellEnd"/>
-      <w:r>
-        <w:rPr>
-          <w:lang w:val="en-US" w:eastAsia="nl-NL"/>
-        </w:rPr>
-        <w:t xml:space="preserve"> (FR-03)</w:t>
+        <w:t>Lampen zoek functie (FR-03)</w:t>
       </w:r>
     </w:p>
     <w:p>
@@ -4546,21 +4389,7 @@
         <w:rPr>
           <w:lang w:val="en-US" w:eastAsia="nl-NL"/>
         </w:rPr>
-        <w:t xml:space="preserve">Lampen sort </w:t>
-      </w:r>
-      <w:proofErr w:type="spellStart"/>
-      <w:r>
-        <w:rPr>
-          <w:lang w:val="en-US" w:eastAsia="nl-NL"/>
-        </w:rPr>
-        <w:t>functie</w:t>
-      </w:r>
-      <w:proofErr w:type="spellEnd"/>
-      <w:r>
-        <w:rPr>
-          <w:lang w:val="en-US" w:eastAsia="nl-NL"/>
-        </w:rPr>
-        <w:t xml:space="preserve"> (FR-08)</w:t>
+        <w:t>Lampen sort functie (FR-08)</w:t>
       </w:r>
     </w:p>
     <w:p>
@@ -4643,6 +4472,7 @@
       </w:pPr>
       <w:r>
         <w:rPr>
+          <w:noProof/>
           <w:lang w:eastAsia="nl-NL"/>
         </w:rPr>
         <w:drawing>
@@ -4740,6 +4570,7 @@
       </w:pPr>
       <w:r>
         <w:rPr>
+          <w:noProof/>
           <w:lang w:eastAsia="nl-NL"/>
         </w:rPr>
         <w:drawing>
@@ -4877,6 +4708,7 @@
       </w:pPr>
       <w:r>
         <w:rPr>
+          <w:noProof/>
           <w:lang w:eastAsia="nl-NL"/>
         </w:rPr>
         <w:drawing>
@@ -6642,16 +6474,15 @@
 </file>
 
 <file path=customXml/item1.xml><?xml version="1.0" encoding="utf-8"?>
-<p:properties xmlns:p="http://schemas.microsoft.com/office/2006/metadata/properties" xmlns:xsi="http://www.w3.org/2001/XMLSchema-instance" xmlns:pc="http://schemas.microsoft.com/office/infopath/2007/PartnerControls">
-  <documentManagement/>
-</p:properties>
+<?mso-contentType ?>
+<FormTemplates xmlns="http://schemas.microsoft.com/sharepoint/v3/contenttype/forms">
+  <Display>DocumentLibraryForm</Display>
+  <Edit>DocumentLibraryForm</Edit>
+  <New>DocumentLibraryForm</New>
+</FormTemplates>
 </file>
 
 <file path=customXml/item2.xml><?xml version="1.0" encoding="utf-8"?>
-<b:Sources xmlns:b="http://schemas.openxmlformats.org/officeDocument/2006/bibliography" xmlns="http://schemas.openxmlformats.org/officeDocument/2006/bibliography" SelectedStyle="\APASixthEditionOfficeOnline.xsl" StyleName="APA" Version="6"/>
-</file>
-
-<file path=customXml/item3.xml><?xml version="1.0" encoding="utf-8"?>
 <ct:contentTypeSchema xmlns:ct="http://schemas.microsoft.com/office/2006/metadata/contentType" xmlns:ma="http://schemas.microsoft.com/office/2006/metadata/properties/metaAttributes" ct:_="" ma:_="" ma:contentTypeName="Document" ma:contentTypeID="0x010100C18E276285CA3C4CB5236B74D592FFBC" ma:contentTypeVersion="9" ma:contentTypeDescription="Een nieuw document maken." ma:contentTypeScope="" ma:versionID="9a35cd6492761df59640fb9125fb050c">
   <xsd:schema xmlns:xsd="http://www.w3.org/2001/XMLSchema" xmlns:xs="http://www.w3.org/2001/XMLSchema" xmlns:p="http://schemas.microsoft.com/office/2006/metadata/properties" xmlns:ns3="f34ee2e7-0781-410f-b2ba-a2e6bf42d8aa" xmlns:ns4="2a8316df-cfd1-40a5-b9db-22e9719941a4" targetNamespace="http://schemas.microsoft.com/office/2006/metadata/properties" ma:root="true" ma:fieldsID="aaa8846348edc5a5b212b1ad1dc8cefa" ns3:_="" ns4:_="">
     <xsd:import namespace="f34ee2e7-0781-410f-b2ba-a2e6bf42d8aa"/>
@@ -6846,33 +6677,25 @@
 </ct:contentTypeSchema>
 </file>
 
+<file path=customXml/item3.xml><?xml version="1.0" encoding="utf-8"?>
+<b:Sources xmlns:b="http://schemas.openxmlformats.org/officeDocument/2006/bibliography" xmlns="http://schemas.openxmlformats.org/officeDocument/2006/bibliography" SelectedStyle="\APASixthEditionOfficeOnline.xsl" StyleName="APA" Version="6"/>
+</file>
+
 <file path=customXml/item4.xml><?xml version="1.0" encoding="utf-8"?>
-<?mso-contentType ?>
-<FormTemplates xmlns="http://schemas.microsoft.com/sharepoint/v3/contenttype/forms">
-  <Display>DocumentLibraryForm</Display>
-  <Edit>DocumentLibraryForm</Edit>
-  <New>DocumentLibraryForm</New>
-</FormTemplates>
+<p:properties xmlns:p="http://schemas.microsoft.com/office/2006/metadata/properties" xmlns:xsi="http://www.w3.org/2001/XMLSchema-instance" xmlns:pc="http://schemas.microsoft.com/office/infopath/2007/PartnerControls">
+  <documentManagement/>
+</p:properties>
 </file>
 
 <file path=customXml/itemProps1.xml><?xml version="1.0" encoding="utf-8"?>
-<ds:datastoreItem xmlns:ds="http://schemas.openxmlformats.org/officeDocument/2006/customXml" ds:itemID="{F9F53590-D15F-4433-B25A-F730E71E3A55}">
+<ds:datastoreItem xmlns:ds="http://schemas.openxmlformats.org/officeDocument/2006/customXml" ds:itemID="{DFAC5325-3DE0-4051-A8E2-1436F6C78FF4}">
   <ds:schemaRefs>
-    <ds:schemaRef ds:uri="http://schemas.microsoft.com/office/2006/metadata/properties"/>
-    <ds:schemaRef ds:uri="http://schemas.microsoft.com/office/infopath/2007/PartnerControls"/>
+    <ds:schemaRef ds:uri="http://schemas.microsoft.com/sharepoint/v3/contenttype/forms"/>
   </ds:schemaRefs>
 </ds:datastoreItem>
 </file>
 
 <file path=customXml/itemProps2.xml><?xml version="1.0" encoding="utf-8"?>
-<ds:datastoreItem xmlns:ds="http://schemas.openxmlformats.org/officeDocument/2006/customXml" ds:itemID="{B3113705-8C4A-4EDE-8BCF-D5735553261E}">
-  <ds:schemaRefs>
-    <ds:schemaRef ds:uri="http://schemas.openxmlformats.org/officeDocument/2006/bibliography"/>
-  </ds:schemaRefs>
-</ds:datastoreItem>
-</file>
-
-<file path=customXml/itemProps3.xml><?xml version="1.0" encoding="utf-8"?>
 <ds:datastoreItem xmlns:ds="http://schemas.openxmlformats.org/officeDocument/2006/customXml" ds:itemID="{A7A92DA5-FDD8-452C-8D7E-065B654F4AB9}">
   <ds:schemaRefs>
     <ds:schemaRef ds:uri="http://schemas.microsoft.com/office/2006/metadata/contentType"/>
@@ -6891,10 +6714,19 @@
 </ds:datastoreItem>
 </file>
 
+<file path=customXml/itemProps3.xml><?xml version="1.0" encoding="utf-8"?>
+<ds:datastoreItem xmlns:ds="http://schemas.openxmlformats.org/officeDocument/2006/customXml" ds:itemID="{B3113705-8C4A-4EDE-8BCF-D5735553261E}">
+  <ds:schemaRefs>
+    <ds:schemaRef ds:uri="http://schemas.openxmlformats.org/officeDocument/2006/bibliography"/>
+  </ds:schemaRefs>
+</ds:datastoreItem>
+</file>
+
 <file path=customXml/itemProps4.xml><?xml version="1.0" encoding="utf-8"?>
-<ds:datastoreItem xmlns:ds="http://schemas.openxmlformats.org/officeDocument/2006/customXml" ds:itemID="{DFAC5325-3DE0-4051-A8E2-1436F6C78FF4}">
+<ds:datastoreItem xmlns:ds="http://schemas.openxmlformats.org/officeDocument/2006/customXml" ds:itemID="{F9F53590-D15F-4433-B25A-F730E71E3A55}">
   <ds:schemaRefs>
-    <ds:schemaRef ds:uri="http://schemas.microsoft.com/sharepoint/v3/contenttype/forms"/>
+    <ds:schemaRef ds:uri="http://schemas.microsoft.com/office/2006/metadata/properties"/>
+    <ds:schemaRef ds:uri="http://schemas.microsoft.com/office/infopath/2007/PartnerControls"/>
   </ds:schemaRefs>
 </ds:datastoreItem>
 </file>
</xml_diff>

<commit_message>
ERD en klassendiagram geupdate en architectuur diagram
</commit_message>
<xml_diff>
--- a/Documentatie.docx
+++ b/Documentatie.docx
@@ -292,32 +292,26 @@
           <w:bCs/>
           <w:sz w:val="24"/>
           <w:szCs w:val="24"/>
-        </w:rPr>
-      </w:pPr>
-      <w:r>
-        <w:rPr>
-          <w:b/>
-          <w:bCs/>
-          <w:sz w:val="24"/>
-          <w:szCs w:val="24"/>
-        </w:rPr>
-        <w:t>Fontys</w:t>
-      </w:r>
-      <w:r>
-        <w:rPr>
-          <w:b/>
-          <w:bCs/>
-          <w:sz w:val="24"/>
-          <w:szCs w:val="24"/>
-        </w:rPr>
-        <w:t>,</w:t>
-      </w:r>
-      <w:r>
-        <w:rPr>
-          <w:b/>
-          <w:bCs/>
-          <w:sz w:val="24"/>
-          <w:szCs w:val="24"/>
+          <w:lang w:val="en-US"/>
+        </w:rPr>
+      </w:pPr>
+      <w:r>
+        <w:rPr>
+          <w:b/>
+          <w:bCs/>
+          <w:sz w:val="24"/>
+          <w:szCs w:val="24"/>
+          <w:lang w:val="en-US"/>
+        </w:rPr>
+        <w:t>Fontys,</w:t>
+      </w:r>
+      <w:r>
+        <w:rPr>
+          <w:b/>
+          <w:bCs/>
+          <w:sz w:val="24"/>
+          <w:szCs w:val="24"/>
+          <w:lang w:val="en-US"/>
         </w:rPr>
         <w:t xml:space="preserve"> HBO ICT</w:t>
       </w:r>
@@ -327,6 +321,7 @@
           <w:bCs/>
           <w:sz w:val="24"/>
           <w:szCs w:val="24"/>
+          <w:lang w:val="en-US"/>
         </w:rPr>
         <w:t xml:space="preserve"> </w:t>
       </w:r>
@@ -336,6 +331,7 @@
           <w:bCs/>
           <w:sz w:val="24"/>
           <w:szCs w:val="24"/>
+          <w:lang w:val="en-US"/>
         </w:rPr>
         <w:t>Software</w:t>
       </w:r>
@@ -345,6 +341,7 @@
           <w:bCs/>
           <w:sz w:val="24"/>
           <w:szCs w:val="24"/>
+          <w:lang w:val="en-US"/>
         </w:rPr>
         <w:t xml:space="preserve"> </w:t>
       </w:r>
@@ -354,31 +351,15 @@
           <w:bCs/>
           <w:sz w:val="24"/>
           <w:szCs w:val="24"/>
-        </w:rPr>
-        <w:t xml:space="preserve">- </w:t>
-      </w:r>
-      <w:r>
-        <w:rPr>
-          <w:b/>
-          <w:bCs/>
-          <w:sz w:val="24"/>
-          <w:szCs w:val="24"/>
-        </w:rPr>
-        <w:t>Semester 2</w:t>
-      </w:r>
-      <w:r>
-        <w:rPr>
-          <w:b/>
-          <w:bCs/>
-          <w:sz w:val="24"/>
-          <w:szCs w:val="24"/>
-        </w:rPr>
-        <w:t xml:space="preserve"> </w:t>
-      </w:r>
-      <w:r>
-        <w:rPr>
-          <w:sz w:val="24"/>
-          <w:szCs w:val="24"/>
+          <w:lang w:val="en-US"/>
+        </w:rPr>
+        <w:t xml:space="preserve">- Semester 2 </w:t>
+      </w:r>
+      <w:r>
+        <w:rPr>
+          <w:sz w:val="24"/>
+          <w:szCs w:val="24"/>
+          <w:lang w:val="en-US"/>
         </w:rPr>
         <w:br w:type="page"/>
       </w:r>
@@ -1549,15 +1530,7 @@
         </w:rPr>
       </w:pPr>
       <w:r>
-        <w:t xml:space="preserve">- Gebruik van unit testen en of versie beheer systemen (en dus </w:t>
-      </w:r>
-      <w:proofErr w:type="spellStart"/>
-      <w:r>
-        <w:t>github</w:t>
-      </w:r>
-      <w:proofErr w:type="spellEnd"/>
-      <w:r>
-        <w:t>)</w:t>
+        <w:t>- Gebruik van unit testen en of versie beheer systemen (en dus github)</w:t>
       </w:r>
       <w:r>
         <w:rPr>
@@ -1570,13 +1543,13 @@
       <w:pPr>
         <w:pStyle w:val="Kop1"/>
         <w:rPr>
-          <w:lang w:eastAsia="nl-NL"/>
+          <w:lang w:val="en-US" w:eastAsia="nl-NL"/>
         </w:rPr>
       </w:pPr>
       <w:bookmarkStart w:id="2" w:name="_Toc71926304"/>
       <w:r>
         <w:rPr>
-          <w:lang w:eastAsia="nl-NL"/>
+          <w:lang w:val="en-US" w:eastAsia="nl-NL"/>
         </w:rPr>
         <w:lastRenderedPageBreak/>
         <w:t>Requirements</w:t>
@@ -1586,12 +1559,12 @@
     <w:p>
       <w:pPr>
         <w:rPr>
-          <w:lang w:eastAsia="nl-NL"/>
-        </w:rPr>
-      </w:pPr>
-      <w:r>
-        <w:rPr>
-          <w:lang w:eastAsia="nl-NL"/>
+          <w:lang w:val="en-US" w:eastAsia="nl-NL"/>
+        </w:rPr>
+      </w:pPr>
+      <w:r>
+        <w:rPr>
+          <w:lang w:val="en-US" w:eastAsia="nl-NL"/>
         </w:rPr>
         <w:t>De Requirements van mijn applicatie.</w:t>
       </w:r>
@@ -2314,20 +2287,14 @@
           <w:sz w:val="24"/>
           <w:szCs w:val="24"/>
           <w:u w:val="single"/>
-          <w:lang w:eastAsia="nl-NL"/>
-        </w:rPr>
-      </w:pPr>
-      <w:r>
-        <w:rPr>
-          <w:lang w:eastAsia="nl-NL"/>
-        </w:rPr>
-        <w:t xml:space="preserve">Mijn Use-Cases van al </w:t>
-      </w:r>
-      <w:r>
-        <w:rPr>
-          <w:lang w:eastAsia="nl-NL"/>
-        </w:rPr>
-        <w:t>mijn requirements.</w:t>
+          <w:lang w:val="en-US" w:eastAsia="nl-NL"/>
+        </w:rPr>
+      </w:pPr>
+      <w:r>
+        <w:rPr>
+          <w:lang w:val="en-US" w:eastAsia="nl-NL"/>
+        </w:rPr>
+        <w:t>Mijn Use-Cases van al mijn requirements.</w:t>
       </w:r>
     </w:p>
     <w:p>
@@ -2341,7 +2308,7 @@
           <w:sz w:val="24"/>
           <w:szCs w:val="24"/>
           <w:u w:val="single"/>
-          <w:lang w:val="en-US" w:eastAsia="nl-NL"/>
+          <w:lang w:eastAsia="nl-NL"/>
         </w:rPr>
         <w:t>L</w:t>
       </w:r>
@@ -2350,7 +2317,7 @@
           <w:sz w:val="24"/>
           <w:szCs w:val="24"/>
           <w:u w:val="single"/>
-          <w:lang w:val="en-US" w:eastAsia="nl-NL"/>
+          <w:lang w:eastAsia="nl-NL"/>
         </w:rPr>
         <w:t>amp toevoegen (FR-01)</w:t>
       </w:r>
@@ -5873,21 +5840,7 @@
         <w:rPr>
           <w:lang w:val="en-US" w:eastAsia="nl-NL"/>
         </w:rPr>
-        <w:t xml:space="preserve">Lamp </w:t>
-      </w:r>
-      <w:proofErr w:type="spellStart"/>
-      <w:r>
-        <w:rPr>
-          <w:lang w:val="en-US" w:eastAsia="nl-NL"/>
-        </w:rPr>
-        <w:t>Verwijderen</w:t>
-      </w:r>
-      <w:proofErr w:type="spellEnd"/>
-      <w:r>
-        <w:rPr>
-          <w:lang w:val="en-US" w:eastAsia="nl-NL"/>
-        </w:rPr>
-        <w:t xml:space="preserve"> (FR-02)</w:t>
+        <w:t>Lamp Verwijderen (FR-02)</w:t>
       </w:r>
     </w:p>
     <w:p>
@@ -5901,19 +5854,11 @@
           <w:lang w:val="en-US" w:eastAsia="nl-NL"/>
         </w:rPr>
       </w:pPr>
-      <w:proofErr w:type="spellStart"/>
       <w:r>
         <w:rPr>
           <w:lang w:val="en-US" w:eastAsia="nl-NL"/>
         </w:rPr>
-        <w:t>Verkopen</w:t>
-      </w:r>
-      <w:proofErr w:type="spellEnd"/>
-      <w:r>
-        <w:rPr>
-          <w:lang w:val="en-US" w:eastAsia="nl-NL"/>
-        </w:rPr>
-        <w:t xml:space="preserve"> toevoegen (FR-04)</w:t>
+        <w:t>Verkopen toevoegen (FR-04)</w:t>
       </w:r>
     </w:p>
     <w:p>
@@ -5927,39 +5872,23 @@
           <w:lang w:val="en-US" w:eastAsia="nl-NL"/>
         </w:rPr>
       </w:pPr>
-      <w:proofErr w:type="spellStart"/>
       <w:r>
         <w:rPr>
           <w:lang w:val="en-US" w:eastAsia="nl-NL"/>
         </w:rPr>
-        <w:t>Verkopen</w:t>
-      </w:r>
-      <w:proofErr w:type="spellEnd"/>
+        <w:t xml:space="preserve">Verkopen </w:t>
+      </w:r>
       <w:r>
         <w:rPr>
           <w:lang w:val="en-US" w:eastAsia="nl-NL"/>
         </w:rPr>
-        <w:t xml:space="preserve"> </w:t>
-      </w:r>
-      <w:proofErr w:type="spellStart"/>
+        <w:t>v</w:t>
+      </w:r>
       <w:r>
         <w:rPr>
           <w:lang w:val="en-US" w:eastAsia="nl-NL"/>
         </w:rPr>
-        <w:t>v</w:t>
-      </w:r>
-      <w:r>
-        <w:rPr>
-          <w:lang w:val="en-US" w:eastAsia="nl-NL"/>
-        </w:rPr>
-        <w:t>erwijderen</w:t>
-      </w:r>
-      <w:proofErr w:type="spellEnd"/>
-      <w:r>
-        <w:rPr>
-          <w:lang w:val="en-US" w:eastAsia="nl-NL"/>
-        </w:rPr>
-        <w:t xml:space="preserve"> (FR-05)</w:t>
+        <w:t>erwijderen (FR-05)</w:t>
       </w:r>
     </w:p>
     <w:p>
@@ -5973,19 +5902,11 @@
           <w:lang w:val="en-US" w:eastAsia="nl-NL"/>
         </w:rPr>
       </w:pPr>
-      <w:proofErr w:type="spellStart"/>
       <w:r>
         <w:rPr>
           <w:lang w:val="en-US" w:eastAsia="nl-NL"/>
         </w:rPr>
-        <w:t>Lampen</w:t>
-      </w:r>
-      <w:proofErr w:type="spellEnd"/>
-      <w:r>
-        <w:rPr>
-          <w:lang w:val="en-US" w:eastAsia="nl-NL"/>
-        </w:rPr>
-        <w:t xml:space="preserve"> editen (FR-09)</w:t>
+        <w:t>Lampen editen (FR-09)</w:t>
       </w:r>
     </w:p>
     <w:p>
@@ -6003,35 +5924,7 @@
         <w:rPr>
           <w:lang w:val="en-US" w:eastAsia="nl-NL"/>
         </w:rPr>
-        <w:t xml:space="preserve">Data </w:t>
-      </w:r>
-      <w:proofErr w:type="spellStart"/>
-      <w:r>
-        <w:rPr>
-          <w:lang w:val="en-US" w:eastAsia="nl-NL"/>
-        </w:rPr>
-        <w:t>overzichtelijk</w:t>
-      </w:r>
-      <w:proofErr w:type="spellEnd"/>
-      <w:r>
-        <w:rPr>
-          <w:lang w:val="en-US" w:eastAsia="nl-NL"/>
-        </w:rPr>
-        <w:t xml:space="preserve"> </w:t>
-      </w:r>
-      <w:proofErr w:type="spellStart"/>
-      <w:r>
-        <w:rPr>
-          <w:lang w:val="en-US" w:eastAsia="nl-NL"/>
-        </w:rPr>
-        <w:t>weergeven</w:t>
-      </w:r>
-      <w:proofErr w:type="spellEnd"/>
-      <w:r>
-        <w:rPr>
-          <w:lang w:val="en-US" w:eastAsia="nl-NL"/>
-        </w:rPr>
-        <w:t xml:space="preserve"> (FR-10)</w:t>
+        <w:t>Data overzichtelijk weergeven (FR-10)</w:t>
       </w:r>
     </w:p>
     <w:p>
@@ -6067,47 +5960,11 @@
           <w:lang w:val="en-US" w:eastAsia="nl-NL"/>
         </w:rPr>
       </w:pPr>
-      <w:proofErr w:type="spellStart"/>
       <w:r>
         <w:rPr>
           <w:lang w:val="en-US" w:eastAsia="nl-NL"/>
         </w:rPr>
-        <w:t>Inventaris</w:t>
-      </w:r>
-      <w:proofErr w:type="spellEnd"/>
-      <w:r>
-        <w:rPr>
-          <w:lang w:val="en-US" w:eastAsia="nl-NL"/>
-        </w:rPr>
-        <w:t xml:space="preserve"> </w:t>
-      </w:r>
-      <w:proofErr w:type="spellStart"/>
-      <w:r>
-        <w:rPr>
-          <w:lang w:val="en-US" w:eastAsia="nl-NL"/>
-        </w:rPr>
-        <w:t>automatisch</w:t>
-      </w:r>
-      <w:proofErr w:type="spellEnd"/>
-      <w:r>
-        <w:rPr>
-          <w:lang w:val="en-US" w:eastAsia="nl-NL"/>
-        </w:rPr>
-        <w:t xml:space="preserve"> </w:t>
-      </w:r>
-      <w:proofErr w:type="spellStart"/>
-      <w:r>
-        <w:rPr>
-          <w:lang w:val="en-US" w:eastAsia="nl-NL"/>
-        </w:rPr>
-        <w:t>updaten</w:t>
-      </w:r>
-      <w:proofErr w:type="spellEnd"/>
-      <w:r>
-        <w:rPr>
-          <w:lang w:val="en-US" w:eastAsia="nl-NL"/>
-        </w:rPr>
-        <w:t xml:space="preserve"> (FR-06)</w:t>
+        <w:t>Inventaris automatisch updaten (FR-06)</w:t>
       </w:r>
     </w:p>
     <w:p>
@@ -6121,33 +5978,11 @@
           <w:lang w:val="en-US" w:eastAsia="nl-NL"/>
         </w:rPr>
       </w:pPr>
-      <w:proofErr w:type="spellStart"/>
       <w:r>
         <w:rPr>
           <w:lang w:val="en-US" w:eastAsia="nl-NL"/>
         </w:rPr>
-        <w:t>Lampen</w:t>
-      </w:r>
-      <w:proofErr w:type="spellEnd"/>
-      <w:r>
-        <w:rPr>
-          <w:lang w:val="en-US" w:eastAsia="nl-NL"/>
-        </w:rPr>
-        <w:t xml:space="preserve"> details </w:t>
-      </w:r>
-      <w:proofErr w:type="spellStart"/>
-      <w:r>
-        <w:rPr>
-          <w:lang w:val="en-US" w:eastAsia="nl-NL"/>
-        </w:rPr>
-        <w:t>weergeven</w:t>
-      </w:r>
-      <w:proofErr w:type="spellEnd"/>
-      <w:r>
-        <w:rPr>
-          <w:lang w:val="en-US" w:eastAsia="nl-NL"/>
-        </w:rPr>
-        <w:t xml:space="preserve"> (FR-07)</w:t>
+        <w:t>Lampen details weergeven (FR-07)</w:t>
       </w:r>
     </w:p>
     <w:p>
@@ -6183,47 +6018,11 @@
           <w:lang w:val="en-US" w:eastAsia="nl-NL"/>
         </w:rPr>
       </w:pPr>
-      <w:proofErr w:type="spellStart"/>
       <w:r>
         <w:rPr>
           <w:lang w:val="en-US" w:eastAsia="nl-NL"/>
         </w:rPr>
-        <w:t>Lampen</w:t>
-      </w:r>
-      <w:proofErr w:type="spellEnd"/>
-      <w:r>
-        <w:rPr>
-          <w:lang w:val="en-US" w:eastAsia="nl-NL"/>
-        </w:rPr>
-        <w:t xml:space="preserve"> </w:t>
-      </w:r>
-      <w:proofErr w:type="spellStart"/>
-      <w:r>
-        <w:rPr>
-          <w:lang w:val="en-US" w:eastAsia="nl-NL"/>
-        </w:rPr>
-        <w:t>zoek</w:t>
-      </w:r>
-      <w:proofErr w:type="spellEnd"/>
-      <w:r>
-        <w:rPr>
-          <w:lang w:val="en-US" w:eastAsia="nl-NL"/>
-        </w:rPr>
-        <w:t xml:space="preserve"> </w:t>
-      </w:r>
-      <w:proofErr w:type="spellStart"/>
-      <w:r>
-        <w:rPr>
-          <w:lang w:val="en-US" w:eastAsia="nl-NL"/>
-        </w:rPr>
-        <w:t>functie</w:t>
-      </w:r>
-      <w:proofErr w:type="spellEnd"/>
-      <w:r>
-        <w:rPr>
-          <w:lang w:val="en-US" w:eastAsia="nl-NL"/>
-        </w:rPr>
-        <w:t xml:space="preserve"> (FR-03)</w:t>
+        <w:t>Lampen zoek functie (FR-03)</w:t>
       </w:r>
     </w:p>
     <w:p>
@@ -6237,33 +6036,11 @@
           <w:lang w:val="en-US" w:eastAsia="nl-NL"/>
         </w:rPr>
       </w:pPr>
-      <w:proofErr w:type="spellStart"/>
       <w:r>
         <w:rPr>
           <w:lang w:val="en-US" w:eastAsia="nl-NL"/>
         </w:rPr>
-        <w:t>Lampen</w:t>
-      </w:r>
-      <w:proofErr w:type="spellEnd"/>
-      <w:r>
-        <w:rPr>
-          <w:lang w:val="en-US" w:eastAsia="nl-NL"/>
-        </w:rPr>
-        <w:t xml:space="preserve"> sort </w:t>
-      </w:r>
-      <w:proofErr w:type="spellStart"/>
-      <w:r>
-        <w:rPr>
-          <w:lang w:val="en-US" w:eastAsia="nl-NL"/>
-        </w:rPr>
-        <w:t>functie</w:t>
-      </w:r>
-      <w:proofErr w:type="spellEnd"/>
-      <w:r>
-        <w:rPr>
-          <w:lang w:val="en-US" w:eastAsia="nl-NL"/>
-        </w:rPr>
-        <w:t xml:space="preserve"> (FR-08)</w:t>
+        <w:t>Lampen sort functie (FR-08)</w:t>
       </w:r>
     </w:p>
     <w:p>
@@ -6299,7 +6076,6 @@
           <w:lang w:val="en-US" w:eastAsia="nl-NL"/>
         </w:rPr>
       </w:pPr>
-      <w:proofErr w:type="spellStart"/>
       <w:r>
         <w:rPr>
           <w:b/>
@@ -6308,7 +6084,6 @@
         </w:rPr>
         <w:t>Geen</w:t>
       </w:r>
-      <w:proofErr w:type="spellEnd"/>
     </w:p>
     <w:p>
       <w:pPr>
@@ -6350,24 +6125,52 @@
         <w:rPr>
           <w:lang w:eastAsia="nl-NL"/>
         </w:rPr>
-        <w:t>Mijn klassen diagram van mijn hoofd project.</w:t>
-      </w:r>
-    </w:p>
-    <w:p>
-      <w:pPr>
-        <w:rPr>
-          <w:lang w:eastAsia="nl-NL"/>
-        </w:rPr>
-      </w:pPr>
-      <w:r>
-        <w:rPr>
+        <w:t xml:space="preserve">Mijn klassen diagram </w:t>
+      </w:r>
+      <w:r>
+        <w:rPr>
+          <w:lang w:eastAsia="nl-NL"/>
+        </w:rPr>
+        <w:br/>
+      </w:r>
+      <w:r>
+        <w:rPr>
+          <w:lang w:eastAsia="nl-NL"/>
+        </w:rPr>
+        <w:t>van mijn hoofd project.</w:t>
+      </w:r>
+    </w:p>
+    <w:p>
+      <w:pPr>
+        <w:rPr>
+          <w:lang w:eastAsia="nl-NL"/>
+        </w:rPr>
+      </w:pPr>
+    </w:p>
+    <w:p>
+      <w:pPr>
+        <w:rPr>
+          <w:lang w:eastAsia="nl-NL"/>
+        </w:rPr>
+      </w:pPr>
+      <w:r>
+        <w:rPr>
+          <w:noProof/>
           <w:lang w:eastAsia="nl-NL"/>
         </w:rPr>
         <w:drawing>
-          <wp:inline distT="0" distB="0" distL="0" distR="0" wp14:anchorId="391B1C63" wp14:editId="74C27688">
-            <wp:extent cx="5826638" cy="3985260"/>
-            <wp:effectExtent l="0" t="0" r="3175" b="0"/>
-            <wp:docPr id="6" name="Afbeelding 6"/>
+          <wp:anchor distT="0" distB="0" distL="114300" distR="114300" simplePos="0" relativeHeight="251658240" behindDoc="1" locked="0" layoutInCell="1" allowOverlap="1" wp14:anchorId="54B269C2" wp14:editId="22A52D55">
+            <wp:simplePos x="0" y="0"/>
+            <wp:positionH relativeFrom="page">
+              <wp:posOffset>-649120</wp:posOffset>
+            </wp:positionH>
+            <wp:positionV relativeFrom="paragraph">
+              <wp:posOffset>718127</wp:posOffset>
+            </wp:positionV>
+            <wp:extent cx="10655172" cy="5394533"/>
+            <wp:effectExtent l="1270" t="0" r="0" b="0"/>
+            <wp:wrapNone/>
+            <wp:docPr id="9" name="Afbeelding 9"/>
             <wp:cNvGraphicFramePr>
               <a:graphicFrameLocks xmlns:a="http://schemas.openxmlformats.org/drawingml/2006/main" noChangeAspect="1"/>
             </wp:cNvGraphicFramePr>
@@ -6375,19 +6178,25 @@
               <a:graphicData uri="http://schemas.openxmlformats.org/drawingml/2006/picture">
                 <pic:pic xmlns:pic="http://schemas.openxmlformats.org/drawingml/2006/picture">
                   <pic:nvPicPr>
-                    <pic:cNvPr id="1" name=""/>
+                    <pic:cNvPr id="9" name="Afbeelding 9"/>
                     <pic:cNvPicPr/>
                   </pic:nvPicPr>
                   <pic:blipFill>
-                    <a:blip r:embed="rId10"/>
+                    <a:blip r:embed="rId10">
+                      <a:extLst>
+                        <a:ext uri="{28A0092B-C50C-407E-A947-70E740481C1C}">
+                          <a14:useLocalDpi xmlns:a14="http://schemas.microsoft.com/office/drawing/2010/main" val="0"/>
+                        </a:ext>
+                      </a:extLst>
+                    </a:blip>
                     <a:stretch>
                       <a:fillRect/>
                     </a:stretch>
                   </pic:blipFill>
                   <pic:spPr>
-                    <a:xfrm>
+                    <a:xfrm rot="5400000">
                       <a:off x="0" y="0"/>
-                      <a:ext cx="5839392" cy="3993983"/>
+                      <a:ext cx="10686426" cy="5410357"/>
                     </a:xfrm>
                     <a:prstGeom prst="rect">
                       <a:avLst/>
@@ -6396,16 +6205,28 @@
                 </pic:pic>
               </a:graphicData>
             </a:graphic>
-          </wp:inline>
+            <wp14:sizeRelH relativeFrom="margin">
+              <wp14:pctWidth>0</wp14:pctWidth>
+            </wp14:sizeRelH>
+            <wp14:sizeRelV relativeFrom="margin">
+              <wp14:pctHeight>0</wp14:pctHeight>
+            </wp14:sizeRelV>
+          </wp:anchor>
         </w:drawing>
       </w:r>
-    </w:p>
-    <w:p>
-      <w:pPr>
-        <w:rPr>
-          <w:lang w:eastAsia="nl-NL"/>
-        </w:rPr>
-      </w:pPr>
+      <w:r>
+        <w:rPr>
+          <w:lang w:eastAsia="nl-NL"/>
+        </w:rPr>
+        <w:t>(hij is groot, dus helaas kan</w:t>
+      </w:r>
+      <w:r>
+        <w:rPr>
+          <w:lang w:eastAsia="nl-NL"/>
+        </w:rPr>
+        <w:br/>
+        <w:t>ik het niet goed laten zien)</w:t>
+      </w:r>
       <w:r>
         <w:rPr>
           <w:lang w:eastAsia="nl-NL"/>
@@ -6535,6 +6356,7 @@
       </w:pPr>
       <w:r>
         <w:rPr>
+          <w:noProof/>
           <w:lang w:eastAsia="nl-NL"/>
         </w:rPr>
         <w:drawing>
@@ -6613,18 +6435,26 @@
     <w:p>
       <w:pPr>
         <w:rPr>
-          <w:lang w:eastAsia="nl-NL"/>
-        </w:rPr>
-      </w:pPr>
-      <w:r>
-        <w:rPr>
-          <w:lang w:eastAsia="nl-NL"/>
+          <w:noProof/>
+        </w:rPr>
+      </w:pPr>
+      <w:r>
+        <w:rPr>
+          <w:noProof/>
         </w:rPr>
         <w:drawing>
-          <wp:inline distT="0" distB="0" distL="0" distR="0" wp14:anchorId="3A7026BF" wp14:editId="38556665">
-            <wp:extent cx="5577840" cy="7728202"/>
-            <wp:effectExtent l="0" t="0" r="3810" b="6350"/>
-            <wp:docPr id="7" name="Afbeelding 7"/>
+          <wp:anchor distT="0" distB="0" distL="114300" distR="114300" simplePos="0" relativeHeight="251659264" behindDoc="1" locked="0" layoutInCell="1" allowOverlap="1" wp14:anchorId="15CF4CCB" wp14:editId="7BE6B8E9">
+            <wp:simplePos x="0" y="0"/>
+            <wp:positionH relativeFrom="margin">
+              <wp:align>right</wp:align>
+            </wp:positionH>
+            <wp:positionV relativeFrom="paragraph">
+              <wp:posOffset>185420</wp:posOffset>
+            </wp:positionV>
+            <wp:extent cx="5760720" cy="6866890"/>
+            <wp:effectExtent l="0" t="0" r="0" b="0"/>
+            <wp:wrapNone/>
+            <wp:docPr id="10" name="Afbeelding 10"/>
             <wp:cNvGraphicFramePr>
               <a:graphicFrameLocks xmlns:a="http://schemas.openxmlformats.org/drawingml/2006/main" noChangeAspect="1"/>
             </wp:cNvGraphicFramePr>
@@ -6632,30 +6462,56 @@
               <a:graphicData uri="http://schemas.openxmlformats.org/drawingml/2006/picture">
                 <pic:pic xmlns:pic="http://schemas.openxmlformats.org/drawingml/2006/picture">
                   <pic:nvPicPr>
-                    <pic:cNvPr id="1" name=""/>
-                    <pic:cNvPicPr/>
+                    <pic:cNvPr id="0" name="Picture 3"/>
+                    <pic:cNvPicPr>
+                      <a:picLocks noChangeAspect="1" noChangeArrowheads="1"/>
+                    </pic:cNvPicPr>
                   </pic:nvPicPr>
-                  <pic:blipFill>
-                    <a:blip r:embed="rId13"/>
-                    <a:stretch>
-                      <a:fillRect/>
-                    </a:stretch>
+                  <pic:blipFill rotWithShape="1">
+                    <a:blip r:embed="rId13">
+                      <a:extLst>
+                        <a:ext uri="{28A0092B-C50C-407E-A947-70E740481C1C}">
+                          <a14:useLocalDpi xmlns:a14="http://schemas.microsoft.com/office/drawing/2010/main" val="0"/>
+                        </a:ext>
+                      </a:extLst>
+                    </a:blip>
+                    <a:srcRect t="18163"/>
+                    <a:stretch/>
                   </pic:blipFill>
-                  <pic:spPr>
+                  <pic:spPr bwMode="auto">
                     <a:xfrm>
                       <a:off x="0" y="0"/>
-                      <a:ext cx="5591754" cy="7747481"/>
+                      <a:ext cx="5760720" cy="6866890"/>
                     </a:xfrm>
                     <a:prstGeom prst="rect">
                       <a:avLst/>
                     </a:prstGeom>
+                    <a:noFill/>
+                    <a:ln>
+                      <a:noFill/>
+                    </a:ln>
+                    <a:extLst>
+                      <a:ext uri="{53640926-AAD7-44D8-BBD7-CCE9431645EC}">
+                        <a14:shadowObscured xmlns:a14="http://schemas.microsoft.com/office/drawing/2010/main"/>
+                      </a:ext>
+                    </a:extLst>
                   </pic:spPr>
                 </pic:pic>
               </a:graphicData>
             </a:graphic>
-          </wp:inline>
+            <wp14:sizeRelV relativeFrom="margin">
+              <wp14:pctHeight>0</wp14:pctHeight>
+            </wp14:sizeRelV>
+          </wp:anchor>
         </w:drawing>
       </w:r>
+    </w:p>
+    <w:p>
+      <w:pPr>
+        <w:rPr>
+          <w:lang w:eastAsia="nl-NL"/>
+        </w:rPr>
+      </w:pPr>
       <w:r>
         <w:rPr>
           <w:lang w:eastAsia="nl-NL"/>
@@ -6762,6 +6618,7 @@
       </w:pPr>
       <w:r>
         <w:rPr>
+          <w:noProof/>
           <w:lang w:eastAsia="nl-NL"/>
         </w:rPr>
         <w:drawing>
@@ -6793,6 +6650,76 @@
                     <a:prstGeom prst="rect">
                       <a:avLst/>
                     </a:prstGeom>
+                  </pic:spPr>
+                </pic:pic>
+              </a:graphicData>
+            </a:graphic>
+          </wp:inline>
+        </w:drawing>
+      </w:r>
+    </w:p>
+    <w:p>
+      <w:pPr>
+        <w:rPr>
+          <w:noProof/>
+        </w:rPr>
+      </w:pPr>
+    </w:p>
+    <w:p>
+      <w:pPr>
+        <w:rPr>
+          <w:lang w:eastAsia="nl-NL"/>
+        </w:rPr>
+      </w:pPr>
+      <w:r>
+        <w:rPr>
+          <w:noProof/>
+        </w:rPr>
+        <w:drawing>
+          <wp:inline distT="0" distB="0" distL="0" distR="0" wp14:anchorId="09EC42E4" wp14:editId="7E7091F5">
+            <wp:extent cx="6000750" cy="6374804"/>
+            <wp:effectExtent l="0" t="0" r="0" b="6985"/>
+            <wp:docPr id="11" name="Afbeelding 11"/>
+            <wp:cNvGraphicFramePr>
+              <a:graphicFrameLocks xmlns:a="http://schemas.openxmlformats.org/drawingml/2006/main" noChangeAspect="1"/>
+            </wp:cNvGraphicFramePr>
+            <a:graphic xmlns:a="http://schemas.openxmlformats.org/drawingml/2006/main">
+              <a:graphicData uri="http://schemas.openxmlformats.org/drawingml/2006/picture">
+                <pic:pic xmlns:pic="http://schemas.openxmlformats.org/drawingml/2006/picture">
+                  <pic:nvPicPr>
+                    <pic:cNvPr id="0" name="Picture 5"/>
+                    <pic:cNvPicPr>
+                      <a:picLocks noChangeAspect="1" noChangeArrowheads="1"/>
+                    </pic:cNvPicPr>
+                  </pic:nvPicPr>
+                  <pic:blipFill rotWithShape="1">
+                    <a:blip r:embed="rId16">
+                      <a:extLst>
+                        <a:ext uri="{28A0092B-C50C-407E-A947-70E740481C1C}">
+                          <a14:useLocalDpi xmlns:a14="http://schemas.microsoft.com/office/drawing/2010/main" val="0"/>
+                        </a:ext>
+                      </a:extLst>
+                    </a:blip>
+                    <a:srcRect t="59258" r="54200"/>
+                    <a:stretch/>
+                  </pic:blipFill>
+                  <pic:spPr bwMode="auto">
+                    <a:xfrm>
+                      <a:off x="0" y="0"/>
+                      <a:ext cx="6011049" cy="6385745"/>
+                    </a:xfrm>
+                    <a:prstGeom prst="rect">
+                      <a:avLst/>
+                    </a:prstGeom>
+                    <a:noFill/>
+                    <a:ln>
+                      <a:noFill/>
+                    </a:ln>
+                    <a:extLst>
+                      <a:ext uri="{53640926-AAD7-44D8-BBD7-CCE9431645EC}">
+                        <a14:shadowObscured xmlns:a14="http://schemas.microsoft.com/office/drawing/2010/main"/>
+                      </a:ext>
+                    </a:extLst>
                   </pic:spPr>
                 </pic:pic>
               </a:graphicData>
@@ -8527,16 +8454,15 @@
 </file>
 
 <file path=customXml/item1.xml><?xml version="1.0" encoding="utf-8"?>
-<p:properties xmlns:p="http://schemas.microsoft.com/office/2006/metadata/properties" xmlns:xsi="http://www.w3.org/2001/XMLSchema-instance" xmlns:pc="http://schemas.microsoft.com/office/infopath/2007/PartnerControls">
-  <documentManagement/>
-</p:properties>
+<?mso-contentType ?>
+<FormTemplates xmlns="http://schemas.microsoft.com/sharepoint/v3/contenttype/forms">
+  <Display>DocumentLibraryForm</Display>
+  <Edit>DocumentLibraryForm</Edit>
+  <New>DocumentLibraryForm</New>
+</FormTemplates>
 </file>
 
 <file path=customXml/item2.xml><?xml version="1.0" encoding="utf-8"?>
-<b:Sources xmlns:b="http://schemas.openxmlformats.org/officeDocument/2006/bibliography" xmlns="http://schemas.openxmlformats.org/officeDocument/2006/bibliography" SelectedStyle="\APASixthEditionOfficeOnline.xsl" StyleName="APA" Version="6"/>
-</file>
-
-<file path=customXml/item3.xml><?xml version="1.0" encoding="utf-8"?>
 <ct:contentTypeSchema xmlns:ct="http://schemas.microsoft.com/office/2006/metadata/contentType" xmlns:ma="http://schemas.microsoft.com/office/2006/metadata/properties/metaAttributes" ct:_="" ma:_="" ma:contentTypeName="Document" ma:contentTypeID="0x010100C18E276285CA3C4CB5236B74D592FFBC" ma:contentTypeVersion="9" ma:contentTypeDescription="Een nieuw document maken." ma:contentTypeScope="" ma:versionID="9a35cd6492761df59640fb9125fb050c">
   <xsd:schema xmlns:xsd="http://www.w3.org/2001/XMLSchema" xmlns:xs="http://www.w3.org/2001/XMLSchema" xmlns:p="http://schemas.microsoft.com/office/2006/metadata/properties" xmlns:ns3="f34ee2e7-0781-410f-b2ba-a2e6bf42d8aa" xmlns:ns4="2a8316df-cfd1-40a5-b9db-22e9719941a4" targetNamespace="http://schemas.microsoft.com/office/2006/metadata/properties" ma:root="true" ma:fieldsID="aaa8846348edc5a5b212b1ad1dc8cefa" ns3:_="" ns4:_="">
     <xsd:import namespace="f34ee2e7-0781-410f-b2ba-a2e6bf42d8aa"/>
@@ -8731,33 +8657,25 @@
 </ct:contentTypeSchema>
 </file>
 
+<file path=customXml/item3.xml><?xml version="1.0" encoding="utf-8"?>
+<b:Sources xmlns:b="http://schemas.openxmlformats.org/officeDocument/2006/bibliography" xmlns="http://schemas.openxmlformats.org/officeDocument/2006/bibliography" SelectedStyle="\APASixthEditionOfficeOnline.xsl" StyleName="APA" Version="6"/>
+</file>
+
 <file path=customXml/item4.xml><?xml version="1.0" encoding="utf-8"?>
-<?mso-contentType ?>
-<FormTemplates xmlns="http://schemas.microsoft.com/sharepoint/v3/contenttype/forms">
-  <Display>DocumentLibraryForm</Display>
-  <Edit>DocumentLibraryForm</Edit>
-  <New>DocumentLibraryForm</New>
-</FormTemplates>
+<p:properties xmlns:p="http://schemas.microsoft.com/office/2006/metadata/properties" xmlns:xsi="http://www.w3.org/2001/XMLSchema-instance" xmlns:pc="http://schemas.microsoft.com/office/infopath/2007/PartnerControls">
+  <documentManagement/>
+</p:properties>
 </file>
 
 <file path=customXml/itemProps1.xml><?xml version="1.0" encoding="utf-8"?>
-<ds:datastoreItem xmlns:ds="http://schemas.openxmlformats.org/officeDocument/2006/customXml" ds:itemID="{F9F53590-D15F-4433-B25A-F730E71E3A55}">
+<ds:datastoreItem xmlns:ds="http://schemas.openxmlformats.org/officeDocument/2006/customXml" ds:itemID="{DFAC5325-3DE0-4051-A8E2-1436F6C78FF4}">
   <ds:schemaRefs>
-    <ds:schemaRef ds:uri="http://schemas.microsoft.com/office/2006/metadata/properties"/>
-    <ds:schemaRef ds:uri="http://schemas.microsoft.com/office/infopath/2007/PartnerControls"/>
+    <ds:schemaRef ds:uri="http://schemas.microsoft.com/sharepoint/v3/contenttype/forms"/>
   </ds:schemaRefs>
 </ds:datastoreItem>
 </file>
 
 <file path=customXml/itemProps2.xml><?xml version="1.0" encoding="utf-8"?>
-<ds:datastoreItem xmlns:ds="http://schemas.openxmlformats.org/officeDocument/2006/customXml" ds:itemID="{B3113705-8C4A-4EDE-8BCF-D5735553261E}">
-  <ds:schemaRefs>
-    <ds:schemaRef ds:uri="http://schemas.openxmlformats.org/officeDocument/2006/bibliography"/>
-  </ds:schemaRefs>
-</ds:datastoreItem>
-</file>
-
-<file path=customXml/itemProps3.xml><?xml version="1.0" encoding="utf-8"?>
 <ds:datastoreItem xmlns:ds="http://schemas.openxmlformats.org/officeDocument/2006/customXml" ds:itemID="{A7A92DA5-FDD8-452C-8D7E-065B654F4AB9}">
   <ds:schemaRefs>
     <ds:schemaRef ds:uri="http://schemas.microsoft.com/office/2006/metadata/contentType"/>
@@ -8776,10 +8694,19 @@
 </ds:datastoreItem>
 </file>
 
+<file path=customXml/itemProps3.xml><?xml version="1.0" encoding="utf-8"?>
+<ds:datastoreItem xmlns:ds="http://schemas.openxmlformats.org/officeDocument/2006/customXml" ds:itemID="{B3113705-8C4A-4EDE-8BCF-D5735553261E}">
+  <ds:schemaRefs>
+    <ds:schemaRef ds:uri="http://schemas.openxmlformats.org/officeDocument/2006/bibliography"/>
+  </ds:schemaRefs>
+</ds:datastoreItem>
+</file>
+
 <file path=customXml/itemProps4.xml><?xml version="1.0" encoding="utf-8"?>
-<ds:datastoreItem xmlns:ds="http://schemas.openxmlformats.org/officeDocument/2006/customXml" ds:itemID="{DFAC5325-3DE0-4051-A8E2-1436F6C78FF4}">
+<ds:datastoreItem xmlns:ds="http://schemas.openxmlformats.org/officeDocument/2006/customXml" ds:itemID="{F9F53590-D15F-4433-B25A-F730E71E3A55}">
   <ds:schemaRefs>
-    <ds:schemaRef ds:uri="http://schemas.microsoft.com/sharepoint/v3/contenttype/forms"/>
+    <ds:schemaRef ds:uri="http://schemas.microsoft.com/office/2006/metadata/properties"/>
+    <ds:schemaRef ds:uri="http://schemas.microsoft.com/office/infopath/2007/PartnerControls"/>
   </ds:schemaRefs>
 </ds:datastoreItem>
 </file>
</xml_diff>

<commit_message>
Update README en Documentatie update
</commit_message>
<xml_diff>
--- a/Documentatie.docx
+++ b/Documentatie.docx
@@ -76,7 +76,7 @@
                     </pic:cNvPicPr>
                   </pic:nvPicPr>
                   <pic:blipFill>
-                    <a:blip r:embed="rId9" cstate="print">
+                    <a:blip r:embed="rId11" cstate="print">
                       <a:extLst>
                         <a:ext uri="{28A0092B-C50C-407E-A947-70E740481C1C}">
                           <a14:useLocalDpi xmlns:a14="http://schemas.microsoft.com/office/drawing/2010/main" val="0"/>
@@ -696,7 +696,21 @@
                 <w:rStyle w:val="Hyperlink"/>
                 <w:noProof/>
               </w:rPr>
-              <w:t>Contextdiagram</w:t>
+              <w:t>Contextd</w:t>
+            </w:r>
+            <w:r>
+              <w:rPr>
+                <w:rStyle w:val="Hyperlink"/>
+                <w:noProof/>
+              </w:rPr>
+              <w:t>i</w:t>
+            </w:r>
+            <w:r>
+              <w:rPr>
+                <w:rStyle w:val="Hyperlink"/>
+                <w:noProof/>
+              </w:rPr>
+              <w:t>agram</w:t>
             </w:r>
             <w:r>
               <w:rPr>
@@ -1801,7 +1815,7 @@
                     <pic:cNvPicPr/>
                   </pic:nvPicPr>
                   <pic:blipFill>
-                    <a:blip r:embed="rId10"/>
+                    <a:blip r:embed="rId12"/>
                     <a:stretch>
                       <a:fillRect/>
                     </a:stretch>
@@ -1898,7 +1912,7 @@
                     <pic:cNvPicPr/>
                   </pic:nvPicPr>
                   <pic:blipFill>
-                    <a:blip r:embed="rId11"/>
+                    <a:blip r:embed="rId13"/>
                     <a:stretch>
                       <a:fillRect/>
                     </a:stretch>
@@ -2001,7 +2015,7 @@
                     <pic:cNvPicPr/>
                   </pic:nvPicPr>
                   <pic:blipFill>
-                    <a:blip r:embed="rId12"/>
+                    <a:blip r:embed="rId14"/>
                     <a:stretch>
                       <a:fillRect/>
                     </a:stretch>
@@ -11136,6 +11150,12 @@
           <w:lang w:eastAsia="nl-NL"/>
         </w:rPr>
         <w:t>”.</w:t>
+      </w:r>
+      <w:r>
+        <w:rPr>
+          <w:lang w:eastAsia="nl-NL"/>
+        </w:rPr>
+        <w:t xml:space="preserve"> Hier hebben mijn controller 2 kleuren en behoren ze dus tot 2 lagen vanwege dezelfde reden dat dit gedaan is in mijn architectuur diagram, omdat ik geen logic laag nodig had en mijn controllers alle logica uitvoeren.</w:t>
       </w:r>
     </w:p>
     <w:p>
@@ -11174,7 +11194,7 @@
                     </pic:cNvPicPr>
                   </pic:nvPicPr>
                   <pic:blipFill>
-                    <a:blip r:embed="rId13" cstate="print">
+                    <a:blip r:embed="rId15" cstate="print">
                       <a:extLst>
                         <a:ext uri="{28A0092B-C50C-407E-A947-70E740481C1C}">
                           <a14:useLocalDpi xmlns:a14="http://schemas.microsoft.com/office/drawing/2010/main" val="0"/>
@@ -11316,7 +11336,7 @@
                     <pic:cNvPicPr/>
                   </pic:nvPicPr>
                   <pic:blipFill>
-                    <a:blip r:embed="rId14">
+                    <a:blip r:embed="rId16">
                       <a:extLst>
                         <a:ext uri="{28A0092B-C50C-407E-A947-70E740481C1C}">
                           <a14:useLocalDpi xmlns:a14="http://schemas.microsoft.com/office/drawing/2010/main" val="0"/>
@@ -11407,7 +11427,7 @@
                     </pic:cNvPicPr>
                   </pic:nvPicPr>
                   <pic:blipFill rotWithShape="1">
-                    <a:blip r:embed="rId15">
+                    <a:blip r:embed="rId17">
                       <a:extLst>
                         <a:ext uri="{28A0092B-C50C-407E-A947-70E740481C1C}">
                           <a14:useLocalDpi xmlns:a14="http://schemas.microsoft.com/office/drawing/2010/main" val="0"/>
@@ -11450,6 +11470,56 @@
     </w:sectPr>
   </w:body>
 </w:document>
+</file>
+
+<file path=word/endnotes.xml><?xml version="1.0" encoding="utf-8"?>
+<w:endnotes xmlns:wpc="http://schemas.microsoft.com/office/word/2010/wordprocessingCanvas" xmlns:cx="http://schemas.microsoft.com/office/drawing/2014/chartex" xmlns:cx1="http://schemas.microsoft.com/office/drawing/2015/9/8/chartex" xmlns:cx2="http://schemas.microsoft.com/office/drawing/2015/10/21/chartex" xmlns:cx3="http://schemas.microsoft.com/office/drawing/2016/5/9/chartex" xmlns:cx4="http://schemas.microsoft.com/office/drawing/2016/5/10/chartex" xmlns:cx5="http://schemas.microsoft.com/office/drawing/2016/5/11/chartex" xmlns:cx6="http://schemas.microsoft.com/office/drawing/2016/5/12/chartex" xmlns:cx7="http://schemas.microsoft.com/office/drawing/2016/5/13/chartex" xmlns:cx8="http://schemas.microsoft.com/office/drawing/2016/5/14/chartex" xmlns:mc="http://schemas.openxmlformats.org/markup-compatibility/2006" xmlns:aink="http://schemas.microsoft.com/office/drawing/2016/ink" xmlns:am3d="http://schemas.microsoft.com/office/drawing/2017/model3d" xmlns:o="urn:schemas-microsoft-com:office:office" xmlns:r="http://schemas.openxmlformats.org/officeDocument/2006/relationships" xmlns:m="http://schemas.openxmlformats.org/officeDocument/2006/math" xmlns:v="urn:schemas-microsoft-com:vml" xmlns:wp14="http://schemas.microsoft.com/office/word/2010/wordprocessingDrawing" xmlns:wp="http://schemas.openxmlformats.org/drawingml/2006/wordprocessingDrawing" xmlns:w10="urn:schemas-microsoft-com:office:word" xmlns:w="http://schemas.openxmlformats.org/wordprocessingml/2006/main" xmlns:w14="http://schemas.microsoft.com/office/word/2010/wordml" xmlns:w15="http://schemas.microsoft.com/office/word/2012/wordml" xmlns:w16cex="http://schemas.microsoft.com/office/word/2018/wordml/cex" xmlns:w16cid="http://schemas.microsoft.com/office/word/2016/wordml/cid" xmlns:w16="http://schemas.microsoft.com/office/word/2018/wordml" xmlns:w16sdtdh="http://schemas.microsoft.com/office/word/2020/wordml/sdtdatahash" xmlns:w16se="http://schemas.microsoft.com/office/word/2015/wordml/symex" xmlns:wpg="http://schemas.microsoft.com/office/word/2010/wordprocessingGroup" xmlns:wpi="http://schemas.microsoft.com/office/word/2010/wordprocessingInk" xmlns:wne="http://schemas.microsoft.com/office/word/2006/wordml" xmlns:wps="http://schemas.microsoft.com/office/word/2010/wordprocessingShape" mc:Ignorable="w14 w15 w16se w16cid w16 w16cex w16sdtdh wp14">
+  <w:endnote w:type="separator" w:id="-1">
+    <w:p>
+      <w:pPr>
+        <w:spacing w:after="0" w:line="240" w:lineRule="auto"/>
+      </w:pPr>
+      <w:r>
+        <w:separator/>
+      </w:r>
+    </w:p>
+  </w:endnote>
+  <w:endnote w:type="continuationSeparator" w:id="0">
+    <w:p>
+      <w:pPr>
+        <w:spacing w:after="0" w:line="240" w:lineRule="auto"/>
+      </w:pPr>
+      <w:r>
+        <w:continuationSeparator/>
+      </w:r>
+    </w:p>
+  </w:endnote>
+</w:endnotes>
+</file>
+
+<file path=word/footnotes.xml><?xml version="1.0" encoding="utf-8"?>
+<w:footnotes xmlns:wpc="http://schemas.microsoft.com/office/word/2010/wordprocessingCanvas" xmlns:cx="http://schemas.microsoft.com/office/drawing/2014/chartex" xmlns:cx1="http://schemas.microsoft.com/office/drawing/2015/9/8/chartex" xmlns:cx2="http://schemas.microsoft.com/office/drawing/2015/10/21/chartex" xmlns:cx3="http://schemas.microsoft.com/office/drawing/2016/5/9/chartex" xmlns:cx4="http://schemas.microsoft.com/office/drawing/2016/5/10/chartex" xmlns:cx5="http://schemas.microsoft.com/office/drawing/2016/5/11/chartex" xmlns:cx6="http://schemas.microsoft.com/office/drawing/2016/5/12/chartex" xmlns:cx7="http://schemas.microsoft.com/office/drawing/2016/5/13/chartex" xmlns:cx8="http://schemas.microsoft.com/office/drawing/2016/5/14/chartex" xmlns:mc="http://schemas.openxmlformats.org/markup-compatibility/2006" xmlns:aink="http://schemas.microsoft.com/office/drawing/2016/ink" xmlns:am3d="http://schemas.microsoft.com/office/drawing/2017/model3d" xmlns:o="urn:schemas-microsoft-com:office:office" xmlns:r="http://schemas.openxmlformats.org/officeDocument/2006/relationships" xmlns:m="http://schemas.openxmlformats.org/officeDocument/2006/math" xmlns:v="urn:schemas-microsoft-com:vml" xmlns:wp14="http://schemas.microsoft.com/office/word/2010/wordprocessingDrawing" xmlns:wp="http://schemas.openxmlformats.org/drawingml/2006/wordprocessingDrawing" xmlns:w10="urn:schemas-microsoft-com:office:word" xmlns:w="http://schemas.openxmlformats.org/wordprocessingml/2006/main" xmlns:w14="http://schemas.microsoft.com/office/word/2010/wordml" xmlns:w15="http://schemas.microsoft.com/office/word/2012/wordml" xmlns:w16cex="http://schemas.microsoft.com/office/word/2018/wordml/cex" xmlns:w16cid="http://schemas.microsoft.com/office/word/2016/wordml/cid" xmlns:w16="http://schemas.microsoft.com/office/word/2018/wordml" xmlns:w16sdtdh="http://schemas.microsoft.com/office/word/2020/wordml/sdtdatahash" xmlns:w16se="http://schemas.microsoft.com/office/word/2015/wordml/symex" xmlns:wpg="http://schemas.microsoft.com/office/word/2010/wordprocessingGroup" xmlns:wpi="http://schemas.microsoft.com/office/word/2010/wordprocessingInk" xmlns:wne="http://schemas.microsoft.com/office/word/2006/wordml" xmlns:wps="http://schemas.microsoft.com/office/word/2010/wordprocessingShape" mc:Ignorable="w14 w15 w16se w16cid w16 w16cex w16sdtdh wp14">
+  <w:footnote w:type="separator" w:id="-1">
+    <w:p>
+      <w:pPr>
+        <w:spacing w:after="0" w:line="240" w:lineRule="auto"/>
+      </w:pPr>
+      <w:r>
+        <w:separator/>
+      </w:r>
+    </w:p>
+  </w:footnote>
+  <w:footnote w:type="continuationSeparator" w:id="0">
+    <w:p>
+      <w:pPr>
+        <w:spacing w:after="0" w:line="240" w:lineRule="auto"/>
+      </w:pPr>
+      <w:r>
+        <w:continuationSeparator/>
+      </w:r>
+    </w:p>
+  </w:footnote>
+</w:footnotes>
 </file>
 
 <file path=word/numbering.xml><?xml version="1.0" encoding="utf-8"?>
@@ -13232,6 +13302,50 @@
       <w:szCs w:val="20"/>
     </w:rPr>
   </w:style>
+  <w:style w:type="paragraph" w:styleId="Koptekst">
+    <w:name w:val="header"/>
+    <w:basedOn w:val="Standaard"/>
+    <w:link w:val="KoptekstChar"/>
+    <w:uiPriority w:val="99"/>
+    <w:unhideWhenUsed/>
+    <w:rsid w:val="00D73B5F"/>
+    <w:pPr>
+      <w:tabs>
+        <w:tab w:val="center" w:pos="4536"/>
+        <w:tab w:val="right" w:pos="9072"/>
+      </w:tabs>
+      <w:spacing w:after="0" w:line="240" w:lineRule="auto"/>
+    </w:pPr>
+  </w:style>
+  <w:style w:type="character" w:customStyle="1" w:styleId="KoptekstChar">
+    <w:name w:val="Koptekst Char"/>
+    <w:basedOn w:val="Standaardalinea-lettertype"/>
+    <w:link w:val="Koptekst"/>
+    <w:uiPriority w:val="99"/>
+    <w:rsid w:val="00D73B5F"/>
+  </w:style>
+  <w:style w:type="paragraph" w:styleId="Voettekst">
+    <w:name w:val="footer"/>
+    <w:basedOn w:val="Standaard"/>
+    <w:link w:val="VoettekstChar"/>
+    <w:uiPriority w:val="99"/>
+    <w:unhideWhenUsed/>
+    <w:rsid w:val="00D73B5F"/>
+    <w:pPr>
+      <w:tabs>
+        <w:tab w:val="center" w:pos="4536"/>
+        <w:tab w:val="right" w:pos="9072"/>
+      </w:tabs>
+      <w:spacing w:after="0" w:line="240" w:lineRule="auto"/>
+    </w:pPr>
+  </w:style>
+  <w:style w:type="character" w:customStyle="1" w:styleId="VoettekstChar">
+    <w:name w:val="Voettekst Char"/>
+    <w:basedOn w:val="Standaardalinea-lettertype"/>
+    <w:link w:val="Voettekst"/>
+    <w:uiPriority w:val="99"/>
+    <w:rsid w:val="00D73B5F"/>
+  </w:style>
 </w:styles>
 </file>
 
@@ -13531,15 +13645,16 @@
 </file>
 
 <file path=customXml/item1.xml><?xml version="1.0" encoding="utf-8"?>
-<?mso-contentType ?>
-<FormTemplates xmlns="http://schemas.microsoft.com/sharepoint/v3/contenttype/forms">
-  <Display>DocumentLibraryForm</Display>
-  <Edit>DocumentLibraryForm</Edit>
-  <New>DocumentLibraryForm</New>
-</FormTemplates>
+<p:properties xmlns:p="http://schemas.microsoft.com/office/2006/metadata/properties" xmlns:xsi="http://www.w3.org/2001/XMLSchema-instance" xmlns:pc="http://schemas.microsoft.com/office/infopath/2007/PartnerControls">
+  <documentManagement/>
+</p:properties>
 </file>
 
 <file path=customXml/item2.xml><?xml version="1.0" encoding="utf-8"?>
+<b:Sources xmlns:b="http://schemas.openxmlformats.org/officeDocument/2006/bibliography" xmlns="http://schemas.openxmlformats.org/officeDocument/2006/bibliography" SelectedStyle="\APASixthEditionOfficeOnline.xsl" StyleName="APA" Version="6"/>
+</file>
+
+<file path=customXml/item3.xml><?xml version="1.0" encoding="utf-8"?>
 <ct:contentTypeSchema xmlns:ct="http://schemas.microsoft.com/office/2006/metadata/contentType" xmlns:ma="http://schemas.microsoft.com/office/2006/metadata/properties/metaAttributes" ct:_="" ma:_="" ma:contentTypeName="Document" ma:contentTypeID="0x010100C18E276285CA3C4CB5236B74D592FFBC" ma:contentTypeVersion="9" ma:contentTypeDescription="Een nieuw document maken." ma:contentTypeScope="" ma:versionID="9a35cd6492761df59640fb9125fb050c">
   <xsd:schema xmlns:xsd="http://www.w3.org/2001/XMLSchema" xmlns:xs="http://www.w3.org/2001/XMLSchema" xmlns:p="http://schemas.microsoft.com/office/2006/metadata/properties" xmlns:ns3="f34ee2e7-0781-410f-b2ba-a2e6bf42d8aa" xmlns:ns4="2a8316df-cfd1-40a5-b9db-22e9719941a4" targetNamespace="http://schemas.microsoft.com/office/2006/metadata/properties" ma:root="true" ma:fieldsID="aaa8846348edc5a5b212b1ad1dc8cefa" ns3:_="" ns4:_="">
     <xsd:import namespace="f34ee2e7-0781-410f-b2ba-a2e6bf42d8aa"/>
@@ -13734,25 +13849,33 @@
 </ct:contentTypeSchema>
 </file>
 
-<file path=customXml/item3.xml><?xml version="1.0" encoding="utf-8"?>
-<b:Sources xmlns:b="http://schemas.openxmlformats.org/officeDocument/2006/bibliography" xmlns="http://schemas.openxmlformats.org/officeDocument/2006/bibliography" SelectedStyle="\APASixthEditionOfficeOnline.xsl" StyleName="APA" Version="6"/>
-</file>
-
 <file path=customXml/item4.xml><?xml version="1.0" encoding="utf-8"?>
-<p:properties xmlns:p="http://schemas.microsoft.com/office/2006/metadata/properties" xmlns:xsi="http://www.w3.org/2001/XMLSchema-instance" xmlns:pc="http://schemas.microsoft.com/office/infopath/2007/PartnerControls">
-  <documentManagement/>
-</p:properties>
+<?mso-contentType ?>
+<FormTemplates xmlns="http://schemas.microsoft.com/sharepoint/v3/contenttype/forms">
+  <Display>DocumentLibraryForm</Display>
+  <Edit>DocumentLibraryForm</Edit>
+  <New>DocumentLibraryForm</New>
+</FormTemplates>
 </file>
 
 <file path=customXml/itemProps1.xml><?xml version="1.0" encoding="utf-8"?>
-<ds:datastoreItem xmlns:ds="http://schemas.openxmlformats.org/officeDocument/2006/customXml" ds:itemID="{DFAC5325-3DE0-4051-A8E2-1436F6C78FF4}">
+<ds:datastoreItem xmlns:ds="http://schemas.openxmlformats.org/officeDocument/2006/customXml" ds:itemID="{F9F53590-D15F-4433-B25A-F730E71E3A55}">
   <ds:schemaRefs>
-    <ds:schemaRef ds:uri="http://schemas.microsoft.com/sharepoint/v3/contenttype/forms"/>
+    <ds:schemaRef ds:uri="http://schemas.microsoft.com/office/2006/metadata/properties"/>
+    <ds:schemaRef ds:uri="http://schemas.microsoft.com/office/infopath/2007/PartnerControls"/>
   </ds:schemaRefs>
 </ds:datastoreItem>
 </file>
 
 <file path=customXml/itemProps2.xml><?xml version="1.0" encoding="utf-8"?>
+<ds:datastoreItem xmlns:ds="http://schemas.openxmlformats.org/officeDocument/2006/customXml" ds:itemID="{B3113705-8C4A-4EDE-8BCF-D5735553261E}">
+  <ds:schemaRefs>
+    <ds:schemaRef ds:uri="http://schemas.openxmlformats.org/officeDocument/2006/bibliography"/>
+  </ds:schemaRefs>
+</ds:datastoreItem>
+</file>
+
+<file path=customXml/itemProps3.xml><?xml version="1.0" encoding="utf-8"?>
 <ds:datastoreItem xmlns:ds="http://schemas.openxmlformats.org/officeDocument/2006/customXml" ds:itemID="{A7A92DA5-FDD8-452C-8D7E-065B654F4AB9}">
   <ds:schemaRefs>
     <ds:schemaRef ds:uri="http://schemas.microsoft.com/office/2006/metadata/contentType"/>
@@ -13771,19 +13894,10 @@
 </ds:datastoreItem>
 </file>
 
-<file path=customXml/itemProps3.xml><?xml version="1.0" encoding="utf-8"?>
-<ds:datastoreItem xmlns:ds="http://schemas.openxmlformats.org/officeDocument/2006/customXml" ds:itemID="{B3113705-8C4A-4EDE-8BCF-D5735553261E}">
+<file path=customXml/itemProps4.xml><?xml version="1.0" encoding="utf-8"?>
+<ds:datastoreItem xmlns:ds="http://schemas.openxmlformats.org/officeDocument/2006/customXml" ds:itemID="{DFAC5325-3DE0-4051-A8E2-1436F6C78FF4}">
   <ds:schemaRefs>
-    <ds:schemaRef ds:uri="http://schemas.openxmlformats.org/officeDocument/2006/bibliography"/>
-  </ds:schemaRefs>
-</ds:datastoreItem>
-</file>
-
-<file path=customXml/itemProps4.xml><?xml version="1.0" encoding="utf-8"?>
-<ds:datastoreItem xmlns:ds="http://schemas.openxmlformats.org/officeDocument/2006/customXml" ds:itemID="{F9F53590-D15F-4433-B25A-F730E71E3A55}">
-  <ds:schemaRefs>
-    <ds:schemaRef ds:uri="http://schemas.microsoft.com/office/2006/metadata/properties"/>
-    <ds:schemaRef ds:uri="http://schemas.microsoft.com/office/infopath/2007/PartnerControls"/>
+    <ds:schemaRef ds:uri="http://schemas.microsoft.com/sharepoint/v3/contenttype/forms"/>
   </ds:schemaRefs>
 </ds:datastoreItem>
 </file>
</xml_diff>